<commit_message>
timer + final SRS
</commit_message>
<xml_diff>
--- a/DIANS_SRS.docx
+++ b/DIANS_SRS.docx
@@ -1830,287 +1830,7 @@
           <w:sz w:val="24"/>
           <w:szCs w:val="24"/>
         </w:rPr>
-        <w:t>Прикаже</w:t>
-      </w:r>
-      <w:r>
-        <w:rPr>
-          <w:rFonts w:ascii="Aptos" w:hAnsi="Aptos" w:eastAsia="Aptos" w:cs="Aptos"/>
-          <w:sz w:val="24"/>
-          <w:szCs w:val="24"/>
-        </w:rPr>
-        <w:t xml:space="preserve"> </w:t>
-      </w:r>
-      <w:r>
-        <w:rPr>
-          <w:rFonts w:ascii="Aptos" w:hAnsi="Aptos" w:eastAsia="Aptos" w:cs="Aptos"/>
-          <w:sz w:val="24"/>
-          <w:szCs w:val="24"/>
-        </w:rPr>
-        <w:t>податоците</w:t>
-      </w:r>
-      <w:r>
-        <w:rPr>
-          <w:rFonts w:ascii="Aptos" w:hAnsi="Aptos" w:eastAsia="Aptos" w:cs="Aptos"/>
-          <w:sz w:val="24"/>
-          <w:szCs w:val="24"/>
-        </w:rPr>
-        <w:t xml:space="preserve"> </w:t>
-      </w:r>
-      <w:r>
-        <w:rPr>
-          <w:rFonts w:ascii="Aptos" w:hAnsi="Aptos" w:eastAsia="Aptos" w:cs="Aptos"/>
-          <w:sz w:val="24"/>
-          <w:szCs w:val="24"/>
-        </w:rPr>
-        <w:t>на</w:t>
-      </w:r>
-      <w:r>
-        <w:rPr>
-          <w:rFonts w:ascii="Aptos" w:hAnsi="Aptos" w:eastAsia="Aptos" w:cs="Aptos"/>
-          <w:sz w:val="24"/>
-          <w:szCs w:val="24"/>
-        </w:rPr>
-        <w:t xml:space="preserve"> </w:t>
-      </w:r>
-      <w:r>
-        <w:rPr>
-          <w:rFonts w:ascii="Aptos" w:hAnsi="Aptos" w:eastAsia="Aptos" w:cs="Aptos"/>
-          <w:sz w:val="24"/>
-          <w:szCs w:val="24"/>
-        </w:rPr>
-        <w:t>веб</w:t>
-      </w:r>
-      <w:r>
-        <w:rPr>
-          <w:rFonts w:ascii="Aptos" w:hAnsi="Aptos" w:eastAsia="Aptos" w:cs="Aptos"/>
-          <w:sz w:val="24"/>
-          <w:szCs w:val="24"/>
-        </w:rPr>
-        <w:t xml:space="preserve"> </w:t>
-      </w:r>
-      <w:r>
-        <w:rPr>
-          <w:rFonts w:ascii="Aptos" w:hAnsi="Aptos" w:eastAsia="Aptos" w:cs="Aptos"/>
-          <w:sz w:val="24"/>
-          <w:szCs w:val="24"/>
-        </w:rPr>
-        <w:t>страна</w:t>
-      </w:r>
-      <w:r>
-        <w:rPr>
-          <w:rFonts w:ascii="Aptos" w:hAnsi="Aptos" w:eastAsia="Aptos" w:cs="Aptos"/>
-          <w:sz w:val="24"/>
-          <w:szCs w:val="24"/>
-        </w:rPr>
-        <w:t xml:space="preserve"> </w:t>
-      </w:r>
-      <w:r>
-        <w:rPr>
-          <w:rFonts w:ascii="Aptos" w:hAnsi="Aptos" w:eastAsia="Aptos" w:cs="Aptos"/>
-          <w:sz w:val="24"/>
-          <w:szCs w:val="24"/>
-        </w:rPr>
-        <w:t>која</w:t>
-      </w:r>
-      <w:r>
-        <w:rPr>
-          <w:rFonts w:ascii="Aptos" w:hAnsi="Aptos" w:eastAsia="Aptos" w:cs="Aptos"/>
-          <w:sz w:val="24"/>
-          <w:szCs w:val="24"/>
-        </w:rPr>
-        <w:t xml:space="preserve"> </w:t>
-      </w:r>
-      <w:r>
-        <w:rPr>
-          <w:rFonts w:ascii="Aptos" w:hAnsi="Aptos" w:eastAsia="Aptos" w:cs="Aptos"/>
-          <w:sz w:val="24"/>
-          <w:szCs w:val="24"/>
-        </w:rPr>
-        <w:t>можат</w:t>
-      </w:r>
-      <w:r>
-        <w:rPr>
-          <w:rFonts w:ascii="Aptos" w:hAnsi="Aptos" w:eastAsia="Aptos" w:cs="Aptos"/>
-          <w:sz w:val="24"/>
-          <w:szCs w:val="24"/>
-        </w:rPr>
-        <w:t xml:space="preserve"> </w:t>
-      </w:r>
-      <w:r>
-        <w:rPr>
-          <w:rFonts w:ascii="Aptos" w:hAnsi="Aptos" w:eastAsia="Aptos" w:cs="Aptos"/>
-          <w:sz w:val="24"/>
-          <w:szCs w:val="24"/>
-        </w:rPr>
-        <w:t>да</w:t>
-      </w:r>
-      <w:r>
-        <w:rPr>
-          <w:rFonts w:ascii="Aptos" w:hAnsi="Aptos" w:eastAsia="Aptos" w:cs="Aptos"/>
-          <w:sz w:val="24"/>
-          <w:szCs w:val="24"/>
-        </w:rPr>
-        <w:t xml:space="preserve"> </w:t>
-      </w:r>
-      <w:r>
-        <w:rPr>
-          <w:rFonts w:ascii="Aptos" w:hAnsi="Aptos" w:eastAsia="Aptos" w:cs="Aptos"/>
-          <w:sz w:val="24"/>
-          <w:szCs w:val="24"/>
-        </w:rPr>
-        <w:t>ја</w:t>
-      </w:r>
-      <w:r>
-        <w:rPr>
-          <w:rFonts w:ascii="Aptos" w:hAnsi="Aptos" w:eastAsia="Aptos" w:cs="Aptos"/>
-          <w:sz w:val="24"/>
-          <w:szCs w:val="24"/>
-        </w:rPr>
-        <w:t xml:space="preserve"> </w:t>
-      </w:r>
-      <w:r>
-        <w:rPr>
-          <w:rFonts w:ascii="Aptos" w:hAnsi="Aptos" w:eastAsia="Aptos" w:cs="Aptos"/>
-          <w:sz w:val="24"/>
-          <w:szCs w:val="24"/>
-        </w:rPr>
-        <w:t>пристапат</w:t>
-      </w:r>
-      <w:r>
-        <w:rPr>
-          <w:rFonts w:ascii="Aptos" w:hAnsi="Aptos" w:eastAsia="Aptos" w:cs="Aptos"/>
-          <w:sz w:val="24"/>
-          <w:szCs w:val="24"/>
-        </w:rPr>
-        <w:t xml:space="preserve"> </w:t>
-      </w:r>
-      <w:r>
-        <w:rPr>
-          <w:rFonts w:ascii="Aptos" w:hAnsi="Aptos" w:eastAsia="Aptos" w:cs="Aptos"/>
-          <w:sz w:val="24"/>
-          <w:szCs w:val="24"/>
-        </w:rPr>
-        <w:t>потенцијални</w:t>
-      </w:r>
-      <w:r>
-        <w:rPr>
-          <w:rFonts w:ascii="Aptos" w:hAnsi="Aptos" w:eastAsia="Aptos" w:cs="Aptos"/>
-          <w:sz w:val="24"/>
-          <w:szCs w:val="24"/>
-        </w:rPr>
-        <w:t xml:space="preserve"> </w:t>
-      </w:r>
-      <w:r>
-        <w:rPr>
-          <w:rFonts w:ascii="Aptos" w:hAnsi="Aptos" w:eastAsia="Aptos" w:cs="Aptos"/>
-          <w:sz w:val="24"/>
-          <w:szCs w:val="24"/>
-        </w:rPr>
-        <w:t>корсиници</w:t>
-      </w:r>
-      <w:r>
-        <w:rPr>
-          <w:rFonts w:ascii="Aptos" w:hAnsi="Aptos" w:eastAsia="Aptos" w:cs="Aptos"/>
-          <w:sz w:val="24"/>
-          <w:szCs w:val="24"/>
-        </w:rPr>
-        <w:t xml:space="preserve"> и </w:t>
-      </w:r>
-      <w:r>
-        <w:rPr>
-          <w:rFonts w:ascii="Aptos" w:hAnsi="Aptos" w:eastAsia="Aptos" w:cs="Aptos"/>
-          <w:sz w:val="24"/>
-          <w:szCs w:val="24"/>
-        </w:rPr>
-        <w:t>да</w:t>
-      </w:r>
-      <w:r>
-        <w:rPr>
-          <w:rFonts w:ascii="Aptos" w:hAnsi="Aptos" w:eastAsia="Aptos" w:cs="Aptos"/>
-          <w:sz w:val="24"/>
-          <w:szCs w:val="24"/>
-        </w:rPr>
-        <w:t xml:space="preserve"> </w:t>
-      </w:r>
-      <w:r>
-        <w:rPr>
-          <w:rFonts w:ascii="Aptos" w:hAnsi="Aptos" w:eastAsia="Aptos" w:cs="Aptos"/>
-          <w:sz w:val="24"/>
-          <w:szCs w:val="24"/>
-        </w:rPr>
-        <w:t>извлечат</w:t>
-      </w:r>
-      <w:r>
-        <w:rPr>
-          <w:rFonts w:ascii="Aptos" w:hAnsi="Aptos" w:eastAsia="Aptos" w:cs="Aptos"/>
-          <w:sz w:val="24"/>
-          <w:szCs w:val="24"/>
-        </w:rPr>
-        <w:t xml:space="preserve"> </w:t>
-      </w:r>
-      <w:r>
-        <w:rPr>
-          <w:rFonts w:ascii="Aptos" w:hAnsi="Aptos" w:eastAsia="Aptos" w:cs="Aptos"/>
-          <w:sz w:val="24"/>
-          <w:szCs w:val="24"/>
-        </w:rPr>
-        <w:t>инвестициски</w:t>
-      </w:r>
-      <w:r>
-        <w:rPr>
-          <w:rFonts w:ascii="Aptos" w:hAnsi="Aptos" w:eastAsia="Aptos" w:cs="Aptos"/>
-          <w:sz w:val="24"/>
-          <w:szCs w:val="24"/>
-        </w:rPr>
-        <w:t xml:space="preserve"> </w:t>
-      </w:r>
-      <w:r>
-        <w:rPr>
-          <w:rFonts w:ascii="Aptos" w:hAnsi="Aptos" w:eastAsia="Aptos" w:cs="Aptos"/>
-          <w:sz w:val="24"/>
-          <w:szCs w:val="24"/>
-        </w:rPr>
-        <w:t>одлуки</w:t>
-      </w:r>
-      <w:r>
-        <w:rPr>
-          <w:rFonts w:ascii="Aptos" w:hAnsi="Aptos" w:eastAsia="Aptos" w:cs="Aptos"/>
-          <w:sz w:val="24"/>
-          <w:szCs w:val="24"/>
-        </w:rPr>
-        <w:t xml:space="preserve"> </w:t>
-      </w:r>
-      <w:r>
-        <w:rPr>
-          <w:rFonts w:ascii="Aptos" w:hAnsi="Aptos" w:eastAsia="Aptos" w:cs="Aptos"/>
-          <w:sz w:val="24"/>
-          <w:szCs w:val="24"/>
-        </w:rPr>
-        <w:t>според</w:t>
-      </w:r>
-      <w:r>
-        <w:rPr>
-          <w:rFonts w:ascii="Aptos" w:hAnsi="Aptos" w:eastAsia="Aptos" w:cs="Aptos"/>
-          <w:sz w:val="24"/>
-          <w:szCs w:val="24"/>
-        </w:rPr>
-        <w:t xml:space="preserve"> </w:t>
-      </w:r>
-      <w:r>
-        <w:rPr>
-          <w:rFonts w:ascii="Aptos" w:hAnsi="Aptos" w:eastAsia="Aptos" w:cs="Aptos"/>
-          <w:sz w:val="24"/>
-          <w:szCs w:val="24"/>
-        </w:rPr>
-        <w:t>нив</w:t>
-      </w:r>
-      <w:r>
-        <w:rPr>
-          <w:rFonts w:ascii="Aptos" w:hAnsi="Aptos" w:eastAsia="Aptos" w:cs="Aptos"/>
-          <w:sz w:val="24"/>
-          <w:szCs w:val="24"/>
-        </w:rPr>
-        <w:t>.</w:t>
+        <w:t>Прикаже податоците на веб страна која можат да ја пристапат потенцијални корисници и да извлечат инвестициски одлуки според нив.</w:t>
       </w:r>
     </w:p>
     <w:p/>
@@ -2250,943 +1970,7 @@
           <w:sz w:val="24"/>
           <w:szCs w:val="24"/>
         </w:rPr>
-        <w:t>Апликацијата</w:t>
-      </w:r>
-      <w:r>
-        <w:rPr>
-          <w:rFonts w:ascii="Aptos" w:hAnsi="Aptos" w:eastAsia="Aptos" w:cs="Aptos"/>
-          <w:sz w:val="24"/>
-          <w:szCs w:val="24"/>
-        </w:rPr>
-        <w:t xml:space="preserve"> </w:t>
-      </w:r>
-      <w:r>
-        <w:rPr>
-          <w:rFonts w:ascii="Aptos" w:hAnsi="Aptos" w:eastAsia="Aptos" w:cs="Aptos"/>
-          <w:sz w:val="24"/>
-          <w:szCs w:val="24"/>
-        </w:rPr>
-        <w:t>ќе</w:t>
-      </w:r>
-      <w:r>
-        <w:rPr>
-          <w:rFonts w:ascii="Aptos" w:hAnsi="Aptos" w:eastAsia="Aptos" w:cs="Aptos"/>
-          <w:sz w:val="24"/>
-          <w:szCs w:val="24"/>
-        </w:rPr>
-        <w:t xml:space="preserve"> </w:t>
-      </w:r>
-      <w:r>
-        <w:rPr>
-          <w:rFonts w:ascii="Aptos" w:hAnsi="Aptos" w:eastAsia="Aptos" w:cs="Aptos"/>
-          <w:sz w:val="24"/>
-          <w:szCs w:val="24"/>
-        </w:rPr>
-        <w:t>функционира</w:t>
-      </w:r>
-      <w:r>
-        <w:rPr>
-          <w:rFonts w:ascii="Aptos" w:hAnsi="Aptos" w:eastAsia="Aptos" w:cs="Aptos"/>
-          <w:sz w:val="24"/>
-          <w:szCs w:val="24"/>
-        </w:rPr>
-        <w:t xml:space="preserve"> </w:t>
-      </w:r>
-      <w:r>
-        <w:rPr>
-          <w:rFonts w:ascii="Aptos" w:hAnsi="Aptos" w:eastAsia="Aptos" w:cs="Aptos"/>
-          <w:sz w:val="24"/>
-          <w:szCs w:val="24"/>
-        </w:rPr>
-        <w:t>како</w:t>
-      </w:r>
-      <w:r>
-        <w:rPr>
-          <w:rFonts w:ascii="Aptos" w:hAnsi="Aptos" w:eastAsia="Aptos" w:cs="Aptos"/>
-          <w:sz w:val="24"/>
-          <w:szCs w:val="24"/>
-        </w:rPr>
-        <w:t xml:space="preserve"> </w:t>
-      </w:r>
-      <w:r>
-        <w:rPr>
-          <w:rFonts w:ascii="Aptos" w:hAnsi="Aptos" w:eastAsia="Aptos" w:cs="Aptos"/>
-          <w:sz w:val="24"/>
-          <w:szCs w:val="24"/>
-        </w:rPr>
-        <w:t>автоматизирана</w:t>
-      </w:r>
-      <w:r>
-        <w:rPr>
-          <w:rFonts w:ascii="Aptos" w:hAnsi="Aptos" w:eastAsia="Aptos" w:cs="Aptos"/>
-          <w:sz w:val="24"/>
-          <w:szCs w:val="24"/>
-        </w:rPr>
-        <w:t xml:space="preserve"> </w:t>
-      </w:r>
-      <w:r>
-        <w:rPr>
-          <w:rFonts w:ascii="Aptos" w:hAnsi="Aptos" w:eastAsia="Aptos" w:cs="Aptos"/>
-          <w:sz w:val="24"/>
-          <w:szCs w:val="24"/>
-        </w:rPr>
-        <w:t>цевка</w:t>
-      </w:r>
-      <w:r>
-        <w:rPr>
-          <w:rFonts w:ascii="Aptos" w:hAnsi="Aptos" w:eastAsia="Aptos" w:cs="Aptos"/>
-          <w:sz w:val="24"/>
-          <w:szCs w:val="24"/>
-        </w:rPr>
-        <w:t xml:space="preserve"> </w:t>
-      </w:r>
-      <w:r>
-        <w:rPr>
-          <w:rFonts w:ascii="Aptos" w:hAnsi="Aptos" w:eastAsia="Aptos" w:cs="Aptos"/>
-          <w:sz w:val="24"/>
-          <w:szCs w:val="24"/>
-        </w:rPr>
-        <w:t>за</w:t>
-      </w:r>
-      <w:r>
-        <w:rPr>
-          <w:rFonts w:ascii="Aptos" w:hAnsi="Aptos" w:eastAsia="Aptos" w:cs="Aptos"/>
-          <w:sz w:val="24"/>
-          <w:szCs w:val="24"/>
-        </w:rPr>
-        <w:t xml:space="preserve"> </w:t>
-      </w:r>
-      <w:r>
-        <w:rPr>
-          <w:rFonts w:ascii="Aptos" w:hAnsi="Aptos" w:eastAsia="Aptos" w:cs="Aptos"/>
-          <w:sz w:val="24"/>
-          <w:szCs w:val="24"/>
-        </w:rPr>
-        <w:t>податоци</w:t>
-      </w:r>
-      <w:r>
-        <w:rPr>
-          <w:rFonts w:ascii="Aptos" w:hAnsi="Aptos" w:eastAsia="Aptos" w:cs="Aptos"/>
-          <w:sz w:val="24"/>
-          <w:szCs w:val="24"/>
-        </w:rPr>
-        <w:t xml:space="preserve"> </w:t>
-      </w:r>
-      <w:r>
-        <w:rPr>
-          <w:rFonts w:ascii="Aptos" w:hAnsi="Aptos" w:eastAsia="Aptos" w:cs="Aptos"/>
-          <w:sz w:val="24"/>
-          <w:szCs w:val="24"/>
-        </w:rPr>
-        <w:t>за</w:t>
-      </w:r>
-      <w:r>
-        <w:rPr>
-          <w:rFonts w:ascii="Aptos" w:hAnsi="Aptos" w:eastAsia="Aptos" w:cs="Aptos"/>
-          <w:sz w:val="24"/>
-          <w:szCs w:val="24"/>
-        </w:rPr>
-        <w:t xml:space="preserve"> </w:t>
-      </w:r>
-      <w:r>
-        <w:rPr>
-          <w:rFonts w:ascii="Aptos" w:hAnsi="Aptos" w:eastAsia="Aptos" w:cs="Aptos"/>
-          <w:sz w:val="24"/>
-          <w:szCs w:val="24"/>
-        </w:rPr>
-        <w:t>преземање</w:t>
-      </w:r>
-      <w:r>
-        <w:rPr>
-          <w:rFonts w:ascii="Aptos" w:hAnsi="Aptos" w:eastAsia="Aptos" w:cs="Aptos"/>
-          <w:sz w:val="24"/>
-          <w:szCs w:val="24"/>
-        </w:rPr>
-        <w:t xml:space="preserve"> и </w:t>
-      </w:r>
-      <w:r>
-        <w:rPr>
-          <w:rFonts w:ascii="Aptos" w:hAnsi="Aptos" w:eastAsia="Aptos" w:cs="Aptos"/>
-          <w:sz w:val="24"/>
-          <w:szCs w:val="24"/>
-        </w:rPr>
-        <w:t>обработка</w:t>
-      </w:r>
-      <w:r>
-        <w:rPr>
-          <w:rFonts w:ascii="Aptos" w:hAnsi="Aptos" w:eastAsia="Aptos" w:cs="Aptos"/>
-          <w:sz w:val="24"/>
-          <w:szCs w:val="24"/>
-        </w:rPr>
-        <w:t xml:space="preserve"> </w:t>
-      </w:r>
-      <w:r>
-        <w:rPr>
-          <w:rFonts w:ascii="Aptos" w:hAnsi="Aptos" w:eastAsia="Aptos" w:cs="Aptos"/>
-          <w:sz w:val="24"/>
-          <w:szCs w:val="24"/>
-        </w:rPr>
-        <w:t>на</w:t>
-      </w:r>
-      <w:r>
-        <w:rPr>
-          <w:rFonts w:ascii="Aptos" w:hAnsi="Aptos" w:eastAsia="Aptos" w:cs="Aptos"/>
-          <w:sz w:val="24"/>
-          <w:szCs w:val="24"/>
-        </w:rPr>
-        <w:t xml:space="preserve"> </w:t>
-      </w:r>
-      <w:r>
-        <w:rPr>
-          <w:rFonts w:ascii="Aptos" w:hAnsi="Aptos" w:eastAsia="Aptos" w:cs="Aptos"/>
-          <w:sz w:val="24"/>
-          <w:szCs w:val="24"/>
-        </w:rPr>
-        <w:t>податоци</w:t>
-      </w:r>
-      <w:r>
-        <w:rPr>
-          <w:rFonts w:ascii="Aptos" w:hAnsi="Aptos" w:eastAsia="Aptos" w:cs="Aptos"/>
-          <w:sz w:val="24"/>
-          <w:szCs w:val="24"/>
-        </w:rPr>
-        <w:t xml:space="preserve"> </w:t>
-      </w:r>
-      <w:r>
-        <w:rPr>
-          <w:rFonts w:ascii="Aptos" w:hAnsi="Aptos" w:eastAsia="Aptos" w:cs="Aptos"/>
-          <w:sz w:val="24"/>
-          <w:szCs w:val="24"/>
-        </w:rPr>
-        <w:t>за</w:t>
-      </w:r>
-      <w:r>
-        <w:rPr>
-          <w:rFonts w:ascii="Aptos" w:hAnsi="Aptos" w:eastAsia="Aptos" w:cs="Aptos"/>
-          <w:sz w:val="24"/>
-          <w:szCs w:val="24"/>
-        </w:rPr>
-        <w:t xml:space="preserve"> </w:t>
-      </w:r>
-      <w:r>
-        <w:rPr>
-          <w:rFonts w:ascii="Aptos" w:hAnsi="Aptos" w:eastAsia="Aptos" w:cs="Aptos"/>
-          <w:sz w:val="24"/>
-          <w:szCs w:val="24"/>
-        </w:rPr>
-        <w:t>акции</w:t>
-      </w:r>
-      <w:r>
-        <w:rPr>
-          <w:rFonts w:ascii="Aptos" w:hAnsi="Aptos" w:eastAsia="Aptos" w:cs="Aptos"/>
-          <w:sz w:val="24"/>
-          <w:szCs w:val="24"/>
-        </w:rPr>
-        <w:t xml:space="preserve"> </w:t>
-      </w:r>
-      <w:r>
-        <w:rPr>
-          <w:rFonts w:ascii="Aptos" w:hAnsi="Aptos" w:eastAsia="Aptos" w:cs="Aptos"/>
-          <w:sz w:val="24"/>
-          <w:szCs w:val="24"/>
-        </w:rPr>
-        <w:t>од</w:t>
-      </w:r>
-      <w:r>
-        <w:rPr>
-          <w:rFonts w:ascii="Aptos" w:hAnsi="Aptos" w:eastAsia="Aptos" w:cs="Aptos"/>
-          <w:sz w:val="24"/>
-          <w:szCs w:val="24"/>
-        </w:rPr>
-        <w:t xml:space="preserve"> </w:t>
-      </w:r>
-      <w:r>
-        <w:rPr>
-          <w:rFonts w:ascii="Aptos" w:hAnsi="Aptos" w:eastAsia="Aptos" w:cs="Aptos"/>
-          <w:sz w:val="24"/>
-          <w:szCs w:val="24"/>
-        </w:rPr>
-        <w:t>Македонската</w:t>
-      </w:r>
-      <w:r>
-        <w:rPr>
-          <w:rFonts w:ascii="Aptos" w:hAnsi="Aptos" w:eastAsia="Aptos" w:cs="Aptos"/>
-          <w:sz w:val="24"/>
-          <w:szCs w:val="24"/>
-        </w:rPr>
-        <w:t xml:space="preserve"> </w:t>
-      </w:r>
-      <w:r>
-        <w:rPr>
-          <w:rFonts w:ascii="Aptos" w:hAnsi="Aptos" w:eastAsia="Aptos" w:cs="Aptos"/>
-          <w:sz w:val="24"/>
-          <w:szCs w:val="24"/>
-        </w:rPr>
-        <w:t>берза</w:t>
-      </w:r>
-      <w:r>
-        <w:rPr>
-          <w:rFonts w:ascii="Aptos" w:hAnsi="Aptos" w:eastAsia="Aptos" w:cs="Aptos"/>
-          <w:sz w:val="24"/>
-          <w:szCs w:val="24"/>
-        </w:rPr>
-        <w:t xml:space="preserve">. </w:t>
-      </w:r>
-      <w:r>
-        <w:rPr>
-          <w:rFonts w:ascii="Aptos" w:hAnsi="Aptos" w:eastAsia="Aptos" w:cs="Aptos"/>
-          <w:sz w:val="24"/>
-          <w:szCs w:val="24"/>
-        </w:rPr>
-        <w:t>Системот</w:t>
-      </w:r>
-      <w:r>
-        <w:rPr>
-          <w:rFonts w:ascii="Aptos" w:hAnsi="Aptos" w:eastAsia="Aptos" w:cs="Aptos"/>
-          <w:sz w:val="24"/>
-          <w:szCs w:val="24"/>
-        </w:rPr>
-        <w:t xml:space="preserve"> </w:t>
-      </w:r>
-      <w:r>
-        <w:rPr>
-          <w:rFonts w:ascii="Aptos" w:hAnsi="Aptos" w:eastAsia="Aptos" w:cs="Aptos"/>
-          <w:sz w:val="24"/>
-          <w:szCs w:val="24"/>
-        </w:rPr>
-        <w:t>ќе</w:t>
-      </w:r>
-      <w:r>
-        <w:rPr>
-          <w:rFonts w:ascii="Aptos" w:hAnsi="Aptos" w:eastAsia="Aptos" w:cs="Aptos"/>
-          <w:sz w:val="24"/>
-          <w:szCs w:val="24"/>
-        </w:rPr>
-        <w:t xml:space="preserve"> </w:t>
-      </w:r>
-      <w:r>
-        <w:rPr>
-          <w:rFonts w:ascii="Aptos" w:hAnsi="Aptos" w:eastAsia="Aptos" w:cs="Aptos"/>
-          <w:sz w:val="24"/>
-          <w:szCs w:val="24"/>
-        </w:rPr>
-        <w:t>ги</w:t>
-      </w:r>
-      <w:r>
-        <w:rPr>
-          <w:rFonts w:ascii="Aptos" w:hAnsi="Aptos" w:eastAsia="Aptos" w:cs="Aptos"/>
-          <w:sz w:val="24"/>
-          <w:szCs w:val="24"/>
-        </w:rPr>
-        <w:t xml:space="preserve"> </w:t>
-      </w:r>
-      <w:r>
-        <w:rPr>
-          <w:rFonts w:ascii="Aptos" w:hAnsi="Aptos" w:eastAsia="Aptos" w:cs="Aptos"/>
-          <w:sz w:val="24"/>
-          <w:szCs w:val="24"/>
-        </w:rPr>
-        <w:t>филтрира</w:t>
-      </w:r>
-      <w:r>
-        <w:rPr>
-          <w:rFonts w:ascii="Aptos" w:hAnsi="Aptos" w:eastAsia="Aptos" w:cs="Aptos"/>
-          <w:sz w:val="24"/>
-          <w:szCs w:val="24"/>
-        </w:rPr>
-        <w:t xml:space="preserve"> и </w:t>
-      </w:r>
-      <w:r>
-        <w:rPr>
-          <w:rFonts w:ascii="Aptos" w:hAnsi="Aptos" w:eastAsia="Aptos" w:cs="Aptos"/>
-          <w:sz w:val="24"/>
-          <w:szCs w:val="24"/>
-        </w:rPr>
-        <w:t>трансформира</w:t>
-      </w:r>
-      <w:r>
-        <w:rPr>
-          <w:rFonts w:ascii="Aptos" w:hAnsi="Aptos" w:eastAsia="Aptos" w:cs="Aptos"/>
-          <w:sz w:val="24"/>
-          <w:szCs w:val="24"/>
-        </w:rPr>
-        <w:t xml:space="preserve"> </w:t>
-      </w:r>
-      <w:r>
-        <w:rPr>
-          <w:rFonts w:ascii="Aptos" w:hAnsi="Aptos" w:eastAsia="Aptos" w:cs="Aptos"/>
-          <w:sz w:val="24"/>
-          <w:szCs w:val="24"/>
-        </w:rPr>
-        <w:t>податоците</w:t>
-      </w:r>
-      <w:r>
-        <w:rPr>
-          <w:rFonts w:ascii="Aptos" w:hAnsi="Aptos" w:eastAsia="Aptos" w:cs="Aptos"/>
-          <w:sz w:val="24"/>
-          <w:szCs w:val="24"/>
-        </w:rPr>
-        <w:t xml:space="preserve"> </w:t>
-      </w:r>
-      <w:r>
-        <w:rPr>
-          <w:rFonts w:ascii="Aptos" w:hAnsi="Aptos" w:eastAsia="Aptos" w:cs="Aptos"/>
-          <w:sz w:val="24"/>
-          <w:szCs w:val="24"/>
-        </w:rPr>
-        <w:t>од</w:t>
-      </w:r>
-      <w:r>
-        <w:rPr>
-          <w:rFonts w:ascii="Aptos" w:hAnsi="Aptos" w:eastAsia="Aptos" w:cs="Aptos"/>
-          <w:sz w:val="24"/>
-          <w:szCs w:val="24"/>
-        </w:rPr>
-        <w:t xml:space="preserve"> </w:t>
-      </w:r>
-      <w:r>
-        <w:rPr>
-          <w:rFonts w:ascii="Aptos" w:hAnsi="Aptos" w:eastAsia="Aptos" w:cs="Aptos"/>
-          <w:sz w:val="24"/>
-          <w:szCs w:val="24"/>
-        </w:rPr>
-        <w:t>нивната</w:t>
-      </w:r>
-      <w:r>
-        <w:rPr>
-          <w:rFonts w:ascii="Aptos" w:hAnsi="Aptos" w:eastAsia="Aptos" w:cs="Aptos"/>
-          <w:sz w:val="24"/>
-          <w:szCs w:val="24"/>
-        </w:rPr>
-        <w:t xml:space="preserve"> </w:t>
-      </w:r>
-      <w:r>
-        <w:rPr>
-          <w:rFonts w:ascii="Aptos" w:hAnsi="Aptos" w:eastAsia="Aptos" w:cs="Aptos"/>
-          <w:sz w:val="24"/>
-          <w:szCs w:val="24"/>
-        </w:rPr>
-        <w:t>необработена</w:t>
-      </w:r>
-      <w:r>
-        <w:rPr>
-          <w:rFonts w:ascii="Aptos" w:hAnsi="Aptos" w:eastAsia="Aptos" w:cs="Aptos"/>
-          <w:sz w:val="24"/>
-          <w:szCs w:val="24"/>
-        </w:rPr>
-        <w:t xml:space="preserve"> </w:t>
-      </w:r>
-      <w:r>
-        <w:rPr>
-          <w:rFonts w:ascii="Aptos" w:hAnsi="Aptos" w:eastAsia="Aptos" w:cs="Aptos"/>
-          <w:sz w:val="24"/>
-          <w:szCs w:val="24"/>
-        </w:rPr>
-        <w:t>форма</w:t>
-      </w:r>
-      <w:r>
-        <w:rPr>
-          <w:rFonts w:ascii="Aptos" w:hAnsi="Aptos" w:eastAsia="Aptos" w:cs="Aptos"/>
-          <w:sz w:val="24"/>
-          <w:szCs w:val="24"/>
-        </w:rPr>
-        <w:t xml:space="preserve"> и </w:t>
-      </w:r>
-      <w:r>
-        <w:rPr>
-          <w:rFonts w:ascii="Aptos" w:hAnsi="Aptos" w:eastAsia="Aptos" w:cs="Aptos"/>
-          <w:sz w:val="24"/>
-          <w:szCs w:val="24"/>
-        </w:rPr>
-        <w:t>ќе</w:t>
-      </w:r>
-      <w:r>
-        <w:rPr>
-          <w:rFonts w:ascii="Aptos" w:hAnsi="Aptos" w:eastAsia="Aptos" w:cs="Aptos"/>
-          <w:sz w:val="24"/>
-          <w:szCs w:val="24"/>
-        </w:rPr>
-        <w:t xml:space="preserve"> </w:t>
-      </w:r>
-      <w:r>
-        <w:rPr>
-          <w:rFonts w:ascii="Aptos" w:hAnsi="Aptos" w:eastAsia="Aptos" w:cs="Aptos"/>
-          <w:sz w:val="24"/>
-          <w:szCs w:val="24"/>
-        </w:rPr>
-        <w:t>ги</w:t>
-      </w:r>
-      <w:r>
-        <w:rPr>
-          <w:rFonts w:ascii="Aptos" w:hAnsi="Aptos" w:eastAsia="Aptos" w:cs="Aptos"/>
-          <w:sz w:val="24"/>
-          <w:szCs w:val="24"/>
-        </w:rPr>
-        <w:t xml:space="preserve"> </w:t>
-      </w:r>
-      <w:r>
-        <w:rPr>
-          <w:rFonts w:ascii="Aptos" w:hAnsi="Aptos" w:eastAsia="Aptos" w:cs="Aptos"/>
-          <w:sz w:val="24"/>
-          <w:szCs w:val="24"/>
-        </w:rPr>
-        <w:t>складира</w:t>
-      </w:r>
-      <w:r>
-        <w:rPr>
-          <w:rFonts w:ascii="Aptos" w:hAnsi="Aptos" w:eastAsia="Aptos" w:cs="Aptos"/>
-          <w:sz w:val="24"/>
-          <w:szCs w:val="24"/>
-        </w:rPr>
-        <w:t xml:space="preserve"> </w:t>
-      </w:r>
-      <w:r>
-        <w:rPr>
-          <w:rFonts w:ascii="Aptos" w:hAnsi="Aptos" w:eastAsia="Aptos" w:cs="Aptos"/>
-          <w:sz w:val="24"/>
-          <w:szCs w:val="24"/>
-        </w:rPr>
-        <w:t>во</w:t>
-      </w:r>
-      <w:r>
-        <w:rPr>
-          <w:rFonts w:ascii="Aptos" w:hAnsi="Aptos" w:eastAsia="Aptos" w:cs="Aptos"/>
-          <w:sz w:val="24"/>
-          <w:szCs w:val="24"/>
-        </w:rPr>
-        <w:t xml:space="preserve"> </w:t>
-      </w:r>
-      <w:r>
-        <w:rPr>
-          <w:rFonts w:ascii="Aptos" w:hAnsi="Aptos" w:eastAsia="Aptos" w:cs="Aptos"/>
-          <w:sz w:val="24"/>
-          <w:szCs w:val="24"/>
-        </w:rPr>
-        <w:t>базата</w:t>
-      </w:r>
-      <w:r>
-        <w:rPr>
-          <w:rFonts w:ascii="Aptos" w:hAnsi="Aptos" w:eastAsia="Aptos" w:cs="Aptos"/>
-          <w:sz w:val="24"/>
-          <w:szCs w:val="24"/>
-        </w:rPr>
-        <w:t xml:space="preserve"> </w:t>
-      </w:r>
-      <w:r>
-        <w:rPr>
-          <w:rFonts w:ascii="Aptos" w:hAnsi="Aptos" w:eastAsia="Aptos" w:cs="Aptos"/>
-          <w:sz w:val="24"/>
-          <w:szCs w:val="24"/>
-        </w:rPr>
-        <w:t>на</w:t>
-      </w:r>
-      <w:r>
-        <w:rPr>
-          <w:rFonts w:ascii="Aptos" w:hAnsi="Aptos" w:eastAsia="Aptos" w:cs="Aptos"/>
-          <w:sz w:val="24"/>
-          <w:szCs w:val="24"/>
-        </w:rPr>
-        <w:t xml:space="preserve"> </w:t>
-      </w:r>
-      <w:r>
-        <w:rPr>
-          <w:rFonts w:ascii="Aptos" w:hAnsi="Aptos" w:eastAsia="Aptos" w:cs="Aptos"/>
-          <w:sz w:val="24"/>
-          <w:szCs w:val="24"/>
-        </w:rPr>
-        <w:t>податоци</w:t>
-      </w:r>
-      <w:r>
-        <w:rPr>
-          <w:rFonts w:ascii="Aptos" w:hAnsi="Aptos" w:eastAsia="Aptos" w:cs="Aptos"/>
-          <w:sz w:val="24"/>
-          <w:szCs w:val="24"/>
-        </w:rPr>
-        <w:t xml:space="preserve"> </w:t>
-      </w:r>
-      <w:r>
-        <w:rPr>
-          <w:rFonts w:ascii="Aptos" w:hAnsi="Aptos" w:eastAsia="Aptos" w:cs="Aptos"/>
-          <w:sz w:val="24"/>
-          <w:szCs w:val="24"/>
-        </w:rPr>
-        <w:t>за</w:t>
-      </w:r>
-      <w:r>
-        <w:rPr>
-          <w:rFonts w:ascii="Aptos" w:hAnsi="Aptos" w:eastAsia="Aptos" w:cs="Aptos"/>
-          <w:sz w:val="24"/>
-          <w:szCs w:val="24"/>
-        </w:rPr>
-        <w:t xml:space="preserve"> </w:t>
-      </w:r>
-      <w:r>
-        <w:rPr>
-          <w:rFonts w:ascii="Aptos" w:hAnsi="Aptos" w:eastAsia="Aptos" w:cs="Aptos"/>
-          <w:sz w:val="24"/>
-          <w:szCs w:val="24"/>
-        </w:rPr>
-        <w:t>понатамошна</w:t>
-      </w:r>
-      <w:r>
-        <w:rPr>
-          <w:rFonts w:ascii="Aptos" w:hAnsi="Aptos" w:eastAsia="Aptos" w:cs="Aptos"/>
-          <w:sz w:val="24"/>
-          <w:szCs w:val="24"/>
-        </w:rPr>
-        <w:t xml:space="preserve"> </w:t>
-      </w:r>
-      <w:r>
-        <w:rPr>
-          <w:rFonts w:ascii="Aptos" w:hAnsi="Aptos" w:eastAsia="Aptos" w:cs="Aptos"/>
-          <w:sz w:val="24"/>
-          <w:szCs w:val="24"/>
-        </w:rPr>
-        <w:t>анализа</w:t>
-      </w:r>
-      <w:r>
-        <w:rPr>
-          <w:rFonts w:ascii="Aptos" w:hAnsi="Aptos" w:eastAsia="Aptos" w:cs="Aptos"/>
-          <w:sz w:val="24"/>
-          <w:szCs w:val="24"/>
-        </w:rPr>
-        <w:t xml:space="preserve">. </w:t>
-      </w:r>
-      <w:r>
-        <w:rPr>
-          <w:rFonts w:ascii="Aptos" w:hAnsi="Aptos" w:eastAsia="Aptos" w:cs="Aptos"/>
-          <w:sz w:val="24"/>
-          <w:szCs w:val="24"/>
-        </w:rPr>
-        <w:t>Податоците</w:t>
-      </w:r>
-      <w:r>
-        <w:rPr>
-          <w:rFonts w:ascii="Aptos" w:hAnsi="Aptos" w:eastAsia="Aptos" w:cs="Aptos"/>
-          <w:sz w:val="24"/>
-          <w:szCs w:val="24"/>
-        </w:rPr>
-        <w:t xml:space="preserve"> </w:t>
-      </w:r>
-      <w:r>
-        <w:rPr>
-          <w:rFonts w:ascii="Aptos" w:hAnsi="Aptos" w:eastAsia="Aptos" w:cs="Aptos"/>
-          <w:sz w:val="24"/>
-          <w:szCs w:val="24"/>
-        </w:rPr>
-        <w:t>ќе</w:t>
-      </w:r>
-      <w:r>
-        <w:rPr>
-          <w:rFonts w:ascii="Aptos" w:hAnsi="Aptos" w:eastAsia="Aptos" w:cs="Aptos"/>
-          <w:sz w:val="24"/>
-          <w:szCs w:val="24"/>
-        </w:rPr>
-        <w:t xml:space="preserve"> </w:t>
-      </w:r>
-      <w:r>
-        <w:rPr>
-          <w:rFonts w:ascii="Aptos" w:hAnsi="Aptos" w:eastAsia="Aptos" w:cs="Aptos"/>
-          <w:sz w:val="24"/>
-          <w:szCs w:val="24"/>
-        </w:rPr>
-        <w:t>бидат</w:t>
-      </w:r>
-      <w:r>
-        <w:rPr>
-          <w:rFonts w:ascii="Aptos" w:hAnsi="Aptos" w:eastAsia="Aptos" w:cs="Aptos"/>
-          <w:sz w:val="24"/>
-          <w:szCs w:val="24"/>
-        </w:rPr>
-        <w:t xml:space="preserve"> </w:t>
-      </w:r>
-      <w:r>
-        <w:rPr>
-          <w:rFonts w:ascii="Aptos" w:hAnsi="Aptos" w:eastAsia="Aptos" w:cs="Aptos"/>
-          <w:sz w:val="24"/>
-          <w:szCs w:val="24"/>
-        </w:rPr>
-        <w:t>прикажани</w:t>
-      </w:r>
-      <w:r>
-        <w:rPr>
-          <w:rFonts w:ascii="Aptos" w:hAnsi="Aptos" w:eastAsia="Aptos" w:cs="Aptos"/>
-          <w:sz w:val="24"/>
-          <w:szCs w:val="24"/>
-        </w:rPr>
-        <w:t xml:space="preserve"> </w:t>
-      </w:r>
-      <w:r>
-        <w:rPr>
-          <w:rFonts w:ascii="Aptos" w:hAnsi="Aptos" w:eastAsia="Aptos" w:cs="Aptos"/>
-          <w:sz w:val="24"/>
-          <w:szCs w:val="24"/>
-        </w:rPr>
-        <w:t>на</w:t>
-      </w:r>
-      <w:r>
-        <w:rPr>
-          <w:rFonts w:ascii="Aptos" w:hAnsi="Aptos" w:eastAsia="Aptos" w:cs="Aptos"/>
-          <w:sz w:val="24"/>
-          <w:szCs w:val="24"/>
-        </w:rPr>
-        <w:t xml:space="preserve"> </w:t>
-      </w:r>
-      <w:r>
-        <w:rPr>
-          <w:rFonts w:ascii="Aptos" w:hAnsi="Aptos" w:eastAsia="Aptos" w:cs="Aptos"/>
-          <w:sz w:val="24"/>
-          <w:szCs w:val="24"/>
-        </w:rPr>
-        <w:t>веб-страница</w:t>
-      </w:r>
-      <w:r>
-        <w:rPr>
-          <w:rFonts w:ascii="Aptos" w:hAnsi="Aptos" w:eastAsia="Aptos" w:cs="Aptos"/>
-          <w:sz w:val="24"/>
-          <w:szCs w:val="24"/>
-        </w:rPr>
-        <w:t xml:space="preserve">, </w:t>
-      </w:r>
-      <w:r>
-        <w:rPr>
-          <w:rFonts w:ascii="Aptos" w:hAnsi="Aptos" w:eastAsia="Aptos" w:cs="Aptos"/>
-          <w:sz w:val="24"/>
-          <w:szCs w:val="24"/>
-        </w:rPr>
-        <w:t>каде</w:t>
-      </w:r>
-      <w:r>
-        <w:rPr>
-          <w:rFonts w:ascii="Aptos" w:hAnsi="Aptos" w:eastAsia="Aptos" w:cs="Aptos"/>
-          <w:sz w:val="24"/>
-          <w:szCs w:val="24"/>
-        </w:rPr>
-        <w:t xml:space="preserve"> </w:t>
-      </w:r>
-      <w:r>
-        <w:rPr>
-          <w:rFonts w:ascii="Aptos" w:hAnsi="Aptos" w:eastAsia="Aptos" w:cs="Aptos"/>
-          <w:sz w:val="24"/>
-          <w:szCs w:val="24"/>
-        </w:rPr>
-        <w:t>што</w:t>
-      </w:r>
-      <w:r>
-        <w:rPr>
-          <w:rFonts w:ascii="Aptos" w:hAnsi="Aptos" w:eastAsia="Aptos" w:cs="Aptos"/>
-          <w:sz w:val="24"/>
-          <w:szCs w:val="24"/>
-        </w:rPr>
-        <w:t xml:space="preserve"> </w:t>
-      </w:r>
-      <w:r>
-        <w:rPr>
-          <w:rFonts w:ascii="Aptos" w:hAnsi="Aptos" w:eastAsia="Aptos" w:cs="Aptos"/>
-          <w:sz w:val="24"/>
-          <w:szCs w:val="24"/>
-        </w:rPr>
-        <w:t>корисниците</w:t>
-      </w:r>
-      <w:r>
-        <w:rPr>
-          <w:rFonts w:ascii="Aptos" w:hAnsi="Aptos" w:eastAsia="Aptos" w:cs="Aptos"/>
-          <w:sz w:val="24"/>
-          <w:szCs w:val="24"/>
-        </w:rPr>
-        <w:t xml:space="preserve"> </w:t>
-      </w:r>
-      <w:r>
-        <w:rPr>
-          <w:rFonts w:ascii="Aptos" w:hAnsi="Aptos" w:eastAsia="Aptos" w:cs="Aptos"/>
-          <w:sz w:val="24"/>
-          <w:szCs w:val="24"/>
-        </w:rPr>
-        <w:t>ќе</w:t>
-      </w:r>
-      <w:r>
-        <w:rPr>
-          <w:rFonts w:ascii="Aptos" w:hAnsi="Aptos" w:eastAsia="Aptos" w:cs="Aptos"/>
-          <w:sz w:val="24"/>
-          <w:szCs w:val="24"/>
-        </w:rPr>
-        <w:t xml:space="preserve"> </w:t>
-      </w:r>
-      <w:r>
-        <w:rPr>
-          <w:rFonts w:ascii="Aptos" w:hAnsi="Aptos" w:eastAsia="Aptos" w:cs="Aptos"/>
-          <w:sz w:val="24"/>
-          <w:szCs w:val="24"/>
-        </w:rPr>
-        <w:t>можат</w:t>
-      </w:r>
-      <w:r>
-        <w:rPr>
-          <w:rFonts w:ascii="Aptos" w:hAnsi="Aptos" w:eastAsia="Aptos" w:cs="Aptos"/>
-          <w:sz w:val="24"/>
-          <w:szCs w:val="24"/>
-        </w:rPr>
-        <w:t xml:space="preserve"> </w:t>
-      </w:r>
-      <w:r>
-        <w:rPr>
-          <w:rFonts w:ascii="Aptos" w:hAnsi="Aptos" w:eastAsia="Aptos" w:cs="Aptos"/>
-          <w:sz w:val="24"/>
-          <w:szCs w:val="24"/>
-        </w:rPr>
-        <w:t>да</w:t>
-      </w:r>
-      <w:r>
-        <w:rPr>
-          <w:rFonts w:ascii="Aptos" w:hAnsi="Aptos" w:eastAsia="Aptos" w:cs="Aptos"/>
-          <w:sz w:val="24"/>
-          <w:szCs w:val="24"/>
-        </w:rPr>
-        <w:t xml:space="preserve"> </w:t>
-      </w:r>
-      <w:r>
-        <w:rPr>
-          <w:rFonts w:ascii="Aptos" w:hAnsi="Aptos" w:eastAsia="Aptos" w:cs="Aptos"/>
-          <w:sz w:val="24"/>
-          <w:szCs w:val="24"/>
-        </w:rPr>
-        <w:t>ги</w:t>
-      </w:r>
-      <w:r>
-        <w:rPr>
-          <w:rFonts w:ascii="Aptos" w:hAnsi="Aptos" w:eastAsia="Aptos" w:cs="Aptos"/>
-          <w:sz w:val="24"/>
-          <w:szCs w:val="24"/>
-        </w:rPr>
-        <w:t xml:space="preserve"> </w:t>
-      </w:r>
-      <w:r>
-        <w:rPr>
-          <w:rFonts w:ascii="Aptos" w:hAnsi="Aptos" w:eastAsia="Aptos" w:cs="Aptos"/>
-          <w:sz w:val="24"/>
-          <w:szCs w:val="24"/>
-        </w:rPr>
-        <w:t>прегледуваат</w:t>
-      </w:r>
-      <w:r>
-        <w:rPr>
-          <w:rFonts w:ascii="Aptos" w:hAnsi="Aptos" w:eastAsia="Aptos" w:cs="Aptos"/>
-          <w:sz w:val="24"/>
-          <w:szCs w:val="24"/>
-        </w:rPr>
-        <w:t xml:space="preserve"> </w:t>
-      </w:r>
-      <w:r>
-        <w:rPr>
-          <w:rFonts w:ascii="Aptos" w:hAnsi="Aptos" w:eastAsia="Aptos" w:cs="Aptos"/>
-          <w:sz w:val="24"/>
-          <w:szCs w:val="24"/>
-        </w:rPr>
-        <w:t>ажурираните</w:t>
-      </w:r>
-      <w:r>
-        <w:rPr>
-          <w:rFonts w:ascii="Aptos" w:hAnsi="Aptos" w:eastAsia="Aptos" w:cs="Aptos"/>
-          <w:sz w:val="24"/>
-          <w:szCs w:val="24"/>
-        </w:rPr>
-        <w:t xml:space="preserve"> </w:t>
-      </w:r>
-      <w:r>
-        <w:rPr>
-          <w:rFonts w:ascii="Aptos" w:hAnsi="Aptos" w:eastAsia="Aptos" w:cs="Aptos"/>
-          <w:sz w:val="24"/>
-          <w:szCs w:val="24"/>
-        </w:rPr>
-        <w:t>информации</w:t>
-      </w:r>
-      <w:r>
-        <w:rPr>
-          <w:rFonts w:ascii="Aptos" w:hAnsi="Aptos" w:eastAsia="Aptos" w:cs="Aptos"/>
-          <w:sz w:val="24"/>
-          <w:szCs w:val="24"/>
-        </w:rPr>
-        <w:t xml:space="preserve"> </w:t>
-      </w:r>
-      <w:r>
-        <w:rPr>
-          <w:rFonts w:ascii="Aptos" w:hAnsi="Aptos" w:eastAsia="Aptos" w:cs="Aptos"/>
-          <w:sz w:val="24"/>
-          <w:szCs w:val="24"/>
-        </w:rPr>
-        <w:t>за</w:t>
-      </w:r>
-      <w:r>
-        <w:rPr>
-          <w:rFonts w:ascii="Aptos" w:hAnsi="Aptos" w:eastAsia="Aptos" w:cs="Aptos"/>
-          <w:sz w:val="24"/>
-          <w:szCs w:val="24"/>
-        </w:rPr>
-        <w:t xml:space="preserve"> </w:t>
-      </w:r>
-      <w:r>
-        <w:rPr>
-          <w:rFonts w:ascii="Aptos" w:hAnsi="Aptos" w:eastAsia="Aptos" w:cs="Aptos"/>
-          <w:sz w:val="24"/>
-          <w:szCs w:val="24"/>
-        </w:rPr>
-        <w:t>компаниите</w:t>
-      </w:r>
-      <w:r>
-        <w:rPr>
-          <w:rFonts w:ascii="Aptos" w:hAnsi="Aptos" w:eastAsia="Aptos" w:cs="Aptos"/>
-          <w:sz w:val="24"/>
-          <w:szCs w:val="24"/>
-        </w:rPr>
-        <w:t xml:space="preserve"> и </w:t>
-      </w:r>
-      <w:r>
-        <w:rPr>
-          <w:rFonts w:ascii="Aptos" w:hAnsi="Aptos" w:eastAsia="Aptos" w:cs="Aptos"/>
-          <w:sz w:val="24"/>
-          <w:szCs w:val="24"/>
-        </w:rPr>
-        <w:t>нивните</w:t>
-      </w:r>
-      <w:r>
-        <w:rPr>
-          <w:rFonts w:ascii="Aptos" w:hAnsi="Aptos" w:eastAsia="Aptos" w:cs="Aptos"/>
-          <w:sz w:val="24"/>
-          <w:szCs w:val="24"/>
-        </w:rPr>
-        <w:t xml:space="preserve"> </w:t>
-      </w:r>
-      <w:r>
-        <w:rPr>
-          <w:rFonts w:ascii="Aptos" w:hAnsi="Aptos" w:eastAsia="Aptos" w:cs="Aptos"/>
-          <w:sz w:val="24"/>
-          <w:szCs w:val="24"/>
-        </w:rPr>
-        <w:t>финансиски</w:t>
-      </w:r>
-      <w:r>
-        <w:rPr>
-          <w:rFonts w:ascii="Aptos" w:hAnsi="Aptos" w:eastAsia="Aptos" w:cs="Aptos"/>
-          <w:sz w:val="24"/>
-          <w:szCs w:val="24"/>
-        </w:rPr>
-        <w:t xml:space="preserve"> </w:t>
-      </w:r>
-      <w:r>
-        <w:rPr>
-          <w:rFonts w:ascii="Aptos" w:hAnsi="Aptos" w:eastAsia="Aptos" w:cs="Aptos"/>
-          <w:sz w:val="24"/>
-          <w:szCs w:val="24"/>
-        </w:rPr>
-        <w:t>перформанси</w:t>
-      </w:r>
-      <w:r>
-        <w:rPr>
-          <w:rFonts w:ascii="Aptos" w:hAnsi="Aptos" w:eastAsia="Aptos" w:cs="Aptos"/>
-          <w:sz w:val="24"/>
-          <w:szCs w:val="24"/>
-        </w:rPr>
-        <w:t>.</w:t>
+        <w:t>Апликацијата ќе функционира како автоматизирана цевка за податоци за преземање и обработка на податоци за акции од Македонската берза. Системот ќе ги филтрира и трансформира податоците од нивната необработена форма и ќе ги складира во базата на податоци за понатамошна анализа. Податоците ќе бидат прикажани на веб-страница, каде што корисниците ќе можат да ги прегледуваат ажурираните информации за компаниите и нивните финансиски перформанси како и предвидениот раст или пад на цените.</w:t>
       </w:r>
     </w:p>
     <w:p>
@@ -4005,27 +2789,7 @@
           <w:sz w:val="24"/>
           <w:szCs w:val="24"/>
         </w:rPr>
-        <w:t xml:space="preserve">Формирање предвидувања според цена и </w:t>
-      </w:r>
-      <w:r>
-        <w:rPr>
-          <w:rFonts w:ascii="Aptos" w:hAnsi="Aptos" w:eastAsia="Aptos" w:cs="Aptos"/>
-          <w:b w:val="1"/>
-          <w:bCs w:val="1"/>
-          <w:sz w:val="24"/>
-          <w:szCs w:val="24"/>
-        </w:rPr>
-        <w:t>сентинемт</w:t>
-      </w:r>
-      <w:r>
-        <w:rPr>
-          <w:rFonts w:ascii="Aptos" w:hAnsi="Aptos" w:eastAsia="Aptos" w:cs="Aptos"/>
-          <w:b w:val="1"/>
-          <w:bCs w:val="1"/>
-          <w:sz w:val="24"/>
-          <w:szCs w:val="24"/>
-        </w:rPr>
-        <w:t xml:space="preserve">: </w:t>
+        <w:t xml:space="preserve">Формирање предвидувања: </w:t>
       </w:r>
       <w:r>
         <w:rPr>
@@ -4055,27 +2819,7 @@
           <w:sz w:val="24"/>
           <w:szCs w:val="24"/>
         </w:rPr>
-        <w:t xml:space="preserve"> како и </w:t>
-      </w:r>
-      <w:r>
-        <w:rPr>
-          <w:rFonts w:ascii="Aptos" w:hAnsi="Aptos" w:eastAsia="Aptos" w:cs="Aptos"/>
-          <w:b w:val="0"/>
-          <w:bCs w:val="0"/>
-          <w:sz w:val="24"/>
-          <w:szCs w:val="24"/>
-        </w:rPr>
-        <w:t>сентиментот</w:t>
-      </w:r>
-      <w:r>
-        <w:rPr>
-          <w:rFonts w:ascii="Aptos" w:hAnsi="Aptos" w:eastAsia="Aptos" w:cs="Aptos"/>
-          <w:b w:val="0"/>
-          <w:bCs w:val="0"/>
-          <w:sz w:val="24"/>
-          <w:szCs w:val="24"/>
-        </w:rPr>
-        <w:t xml:space="preserve"> кај компаниите.</w:t>
+        <w:t>.</w:t>
       </w:r>
     </w:p>
     <w:p>
@@ -4234,7 +2978,7 @@
           <w:sz w:val="24"/>
           <w:szCs w:val="24"/>
         </w:rPr>
-        <w:t xml:space="preserve"> Ги користат обработените податоци за анализа на трендови и донесување на инвестициони одлуки.</w:t>
+        <w:t xml:space="preserve"> Ги користат обработените податоци за анализа на трендови и донесување на инвестициски одлуки.</w:t>
       </w:r>
     </w:p>
     <w:p/>
@@ -4437,263 +3181,7 @@
           <w:sz w:val="24"/>
           <w:szCs w:val="24"/>
         </w:rPr>
-        <w:t xml:space="preserve"> </w:t>
-      </w:r>
-      <w:r>
-        <w:rPr>
-          <w:rFonts w:ascii="Aptos" w:hAnsi="Aptos" w:eastAsia="Aptos" w:cs="Aptos"/>
-          <w:sz w:val="24"/>
-          <w:szCs w:val="24"/>
-        </w:rPr>
-        <w:t>Системот</w:t>
-      </w:r>
-      <w:r>
-        <w:rPr>
-          <w:rFonts w:ascii="Aptos" w:hAnsi="Aptos" w:eastAsia="Aptos" w:cs="Aptos"/>
-          <w:sz w:val="24"/>
-          <w:szCs w:val="24"/>
-        </w:rPr>
-        <w:t xml:space="preserve"> </w:t>
-      </w:r>
-      <w:r>
-        <w:rPr>
-          <w:rFonts w:ascii="Aptos" w:hAnsi="Aptos" w:eastAsia="Aptos" w:cs="Aptos"/>
-          <w:sz w:val="24"/>
-          <w:szCs w:val="24"/>
-        </w:rPr>
-        <w:t>треба</w:t>
-      </w:r>
-      <w:r>
-        <w:rPr>
-          <w:rFonts w:ascii="Aptos" w:hAnsi="Aptos" w:eastAsia="Aptos" w:cs="Aptos"/>
-          <w:sz w:val="24"/>
-          <w:szCs w:val="24"/>
-        </w:rPr>
-        <w:t xml:space="preserve"> </w:t>
-      </w:r>
-      <w:r>
-        <w:rPr>
-          <w:rFonts w:ascii="Aptos" w:hAnsi="Aptos" w:eastAsia="Aptos" w:cs="Aptos"/>
-          <w:sz w:val="24"/>
-          <w:szCs w:val="24"/>
-        </w:rPr>
-        <w:t>да</w:t>
-      </w:r>
-      <w:r>
-        <w:rPr>
-          <w:rFonts w:ascii="Aptos" w:hAnsi="Aptos" w:eastAsia="Aptos" w:cs="Aptos"/>
-          <w:sz w:val="24"/>
-          <w:szCs w:val="24"/>
-        </w:rPr>
-        <w:t xml:space="preserve"> </w:t>
-      </w:r>
-      <w:r>
-        <w:rPr>
-          <w:rFonts w:ascii="Aptos" w:hAnsi="Aptos" w:eastAsia="Aptos" w:cs="Aptos"/>
-          <w:sz w:val="24"/>
-          <w:szCs w:val="24"/>
-        </w:rPr>
-        <w:t>ја</w:t>
-      </w:r>
-      <w:r>
-        <w:rPr>
-          <w:rFonts w:ascii="Aptos" w:hAnsi="Aptos" w:eastAsia="Aptos" w:cs="Aptos"/>
-          <w:sz w:val="24"/>
-          <w:szCs w:val="24"/>
-        </w:rPr>
-        <w:t xml:space="preserve"> </w:t>
-      </w:r>
-      <w:r>
-        <w:rPr>
-          <w:rFonts w:ascii="Aptos" w:hAnsi="Aptos" w:eastAsia="Aptos" w:cs="Aptos"/>
-          <w:sz w:val="24"/>
-          <w:szCs w:val="24"/>
-        </w:rPr>
-        <w:t>скрепува</w:t>
-      </w:r>
-      <w:r>
-        <w:rPr>
-          <w:rFonts w:ascii="Aptos" w:hAnsi="Aptos" w:eastAsia="Aptos" w:cs="Aptos"/>
-          <w:sz w:val="24"/>
-          <w:szCs w:val="24"/>
-        </w:rPr>
-        <w:t xml:space="preserve"> </w:t>
-      </w:r>
-      <w:r>
-        <w:rPr>
-          <w:rFonts w:ascii="Aptos" w:hAnsi="Aptos" w:eastAsia="Aptos" w:cs="Aptos"/>
-          <w:sz w:val="24"/>
-          <w:szCs w:val="24"/>
-        </w:rPr>
-        <w:t>веб-страницата</w:t>
-      </w:r>
-      <w:r>
-        <w:rPr>
-          <w:rFonts w:ascii="Aptos" w:hAnsi="Aptos" w:eastAsia="Aptos" w:cs="Aptos"/>
-          <w:sz w:val="24"/>
-          <w:szCs w:val="24"/>
-        </w:rPr>
-        <w:t xml:space="preserve"> </w:t>
-      </w:r>
-      <w:r>
-        <w:rPr>
-          <w:rFonts w:ascii="Aptos" w:hAnsi="Aptos" w:eastAsia="Aptos" w:cs="Aptos"/>
-          <w:sz w:val="24"/>
-          <w:szCs w:val="24"/>
-        </w:rPr>
-        <w:t>на</w:t>
-      </w:r>
-      <w:r>
-        <w:rPr>
-          <w:rFonts w:ascii="Aptos" w:hAnsi="Aptos" w:eastAsia="Aptos" w:cs="Aptos"/>
-          <w:sz w:val="24"/>
-          <w:szCs w:val="24"/>
-        </w:rPr>
-        <w:t xml:space="preserve"> МБ </w:t>
-      </w:r>
-      <w:r>
-        <w:rPr>
-          <w:rFonts w:ascii="Aptos" w:hAnsi="Aptos" w:eastAsia="Aptos" w:cs="Aptos"/>
-          <w:sz w:val="24"/>
-          <w:szCs w:val="24"/>
-        </w:rPr>
-        <w:t>за</w:t>
-      </w:r>
-      <w:r>
-        <w:rPr>
-          <w:rFonts w:ascii="Aptos" w:hAnsi="Aptos" w:eastAsia="Aptos" w:cs="Aptos"/>
-          <w:sz w:val="24"/>
-          <w:szCs w:val="24"/>
-        </w:rPr>
-        <w:t xml:space="preserve"> </w:t>
-      </w:r>
-      <w:r>
-        <w:rPr>
-          <w:rFonts w:ascii="Aptos" w:hAnsi="Aptos" w:eastAsia="Aptos" w:cs="Aptos"/>
-          <w:sz w:val="24"/>
-          <w:szCs w:val="24"/>
-        </w:rPr>
-        <w:t>да</w:t>
-      </w:r>
-      <w:r>
-        <w:rPr>
-          <w:rFonts w:ascii="Aptos" w:hAnsi="Aptos" w:eastAsia="Aptos" w:cs="Aptos"/>
-          <w:sz w:val="24"/>
-          <w:szCs w:val="24"/>
-        </w:rPr>
-        <w:t xml:space="preserve"> </w:t>
-      </w:r>
-      <w:r>
-        <w:rPr>
-          <w:rFonts w:ascii="Aptos" w:hAnsi="Aptos" w:eastAsia="Aptos" w:cs="Aptos"/>
-          <w:sz w:val="24"/>
-          <w:szCs w:val="24"/>
-        </w:rPr>
-        <w:t>ги</w:t>
-      </w:r>
-      <w:r>
-        <w:rPr>
-          <w:rFonts w:ascii="Aptos" w:hAnsi="Aptos" w:eastAsia="Aptos" w:cs="Aptos"/>
-          <w:sz w:val="24"/>
-          <w:szCs w:val="24"/>
-        </w:rPr>
-        <w:t xml:space="preserve"> </w:t>
-      </w:r>
-      <w:r>
-        <w:rPr>
-          <w:rFonts w:ascii="Aptos" w:hAnsi="Aptos" w:eastAsia="Aptos" w:cs="Aptos"/>
-          <w:sz w:val="24"/>
-          <w:szCs w:val="24"/>
-        </w:rPr>
-        <w:t>преземе</w:t>
-      </w:r>
-      <w:r>
-        <w:rPr>
-          <w:rFonts w:ascii="Aptos" w:hAnsi="Aptos" w:eastAsia="Aptos" w:cs="Aptos"/>
-          <w:sz w:val="24"/>
-          <w:szCs w:val="24"/>
-        </w:rPr>
-        <w:t xml:space="preserve"> </w:t>
-      </w:r>
-      <w:r>
-        <w:rPr>
-          <w:rFonts w:ascii="Aptos" w:hAnsi="Aptos" w:eastAsia="Aptos" w:cs="Aptos"/>
-          <w:sz w:val="24"/>
-          <w:szCs w:val="24"/>
-        </w:rPr>
-        <w:t>сите</w:t>
-      </w:r>
-      <w:r>
-        <w:rPr>
-          <w:rFonts w:ascii="Aptos" w:hAnsi="Aptos" w:eastAsia="Aptos" w:cs="Aptos"/>
-          <w:sz w:val="24"/>
-          <w:szCs w:val="24"/>
-        </w:rPr>
-        <w:t xml:space="preserve"> </w:t>
-      </w:r>
-      <w:r>
-        <w:rPr>
-          <w:rFonts w:ascii="Aptos" w:hAnsi="Aptos" w:eastAsia="Aptos" w:cs="Aptos"/>
-          <w:sz w:val="24"/>
-          <w:szCs w:val="24"/>
-        </w:rPr>
-        <w:t>издавачи</w:t>
-      </w:r>
-      <w:r>
-        <w:rPr>
-          <w:rFonts w:ascii="Aptos" w:hAnsi="Aptos" w:eastAsia="Aptos" w:cs="Aptos"/>
-          <w:sz w:val="24"/>
-          <w:szCs w:val="24"/>
-        </w:rPr>
-        <w:t xml:space="preserve">, </w:t>
-      </w:r>
-      <w:r>
-        <w:rPr>
-          <w:rFonts w:ascii="Aptos" w:hAnsi="Aptos" w:eastAsia="Aptos" w:cs="Aptos"/>
-          <w:sz w:val="24"/>
-          <w:szCs w:val="24"/>
-        </w:rPr>
-        <w:t>исклучувајќи</w:t>
-      </w:r>
-      <w:r>
-        <w:rPr>
-          <w:rFonts w:ascii="Aptos" w:hAnsi="Aptos" w:eastAsia="Aptos" w:cs="Aptos"/>
-          <w:sz w:val="24"/>
-          <w:szCs w:val="24"/>
-        </w:rPr>
-        <w:t xml:space="preserve"> </w:t>
-      </w:r>
-      <w:r>
-        <w:rPr>
-          <w:rFonts w:ascii="Aptos" w:hAnsi="Aptos" w:eastAsia="Aptos" w:cs="Aptos"/>
-          <w:sz w:val="24"/>
-          <w:szCs w:val="24"/>
-        </w:rPr>
-        <w:t>ги</w:t>
-      </w:r>
-      <w:r>
-        <w:rPr>
-          <w:rFonts w:ascii="Aptos" w:hAnsi="Aptos" w:eastAsia="Aptos" w:cs="Aptos"/>
-          <w:sz w:val="24"/>
-          <w:szCs w:val="24"/>
-        </w:rPr>
-        <w:t xml:space="preserve"> </w:t>
-      </w:r>
-      <w:r>
-        <w:rPr>
-          <w:rFonts w:ascii="Aptos" w:hAnsi="Aptos" w:eastAsia="Aptos" w:cs="Aptos"/>
-          <w:sz w:val="24"/>
-          <w:szCs w:val="24"/>
-        </w:rPr>
-        <w:t>обврзниците</w:t>
-      </w:r>
-      <w:r>
-        <w:rPr>
-          <w:rFonts w:ascii="Aptos" w:hAnsi="Aptos" w:eastAsia="Aptos" w:cs="Aptos"/>
-          <w:sz w:val="24"/>
-          <w:szCs w:val="24"/>
-        </w:rPr>
-        <w:t>.</w:t>
+        <w:t xml:space="preserve"> Системот треба да ја отвори веб-страницата на МБ за да ги преземе сите издавачи, исклучувајќи ги обврзниците и европските компании.</w:t>
       </w:r>
     </w:p>
     <w:p>
@@ -5570,293 +4058,19 @@
       </w:pPr>
       <w:r>
         <w:rPr>
-          <w:rFonts w:ascii="Aptos" w:hAnsi="Aptos" w:eastAsia="Aptos" w:cs="Aptos"/>
-          <w:b w:val="1"/>
-          <w:bCs w:val="1"/>
-          <w:sz w:val="24"/>
-          <w:szCs w:val="24"/>
+          <w:b w:val="1"/>
+          <w:bCs w:val="1"/>
+          <w:noProof w:val="0"/>
+          <w:lang w:val="mk-MK"/>
         </w:rPr>
         <w:t>ФБ2.3:</w:t>
       </w:r>
       <w:r>
         <w:rPr>
-          <w:rFonts w:ascii="Aptos" w:hAnsi="Aptos" w:eastAsia="Aptos" w:cs="Aptos"/>
-          <w:sz w:val="24"/>
-          <w:szCs w:val="24"/>
-        </w:rPr>
-        <w:t xml:space="preserve"> </w:t>
-      </w:r>
-      <w:r>
-        <w:rPr>
-          <w:rFonts w:ascii="Aptos" w:hAnsi="Aptos" w:eastAsia="Aptos" w:cs="Aptos"/>
-          <w:sz w:val="24"/>
-          <w:szCs w:val="24"/>
-        </w:rPr>
-        <w:t>Системот</w:t>
-      </w:r>
-      <w:r>
-        <w:rPr>
-          <w:rFonts w:ascii="Aptos" w:hAnsi="Aptos" w:eastAsia="Aptos" w:cs="Aptos"/>
-          <w:sz w:val="24"/>
-          <w:szCs w:val="24"/>
-        </w:rPr>
-        <w:t xml:space="preserve"> </w:t>
-      </w:r>
-      <w:r>
-        <w:rPr>
-          <w:rFonts w:ascii="Aptos" w:hAnsi="Aptos" w:eastAsia="Aptos" w:cs="Aptos"/>
-          <w:sz w:val="24"/>
-          <w:szCs w:val="24"/>
-        </w:rPr>
-        <w:t>треба</w:t>
-      </w:r>
-      <w:r>
-        <w:rPr>
-          <w:rFonts w:ascii="Aptos" w:hAnsi="Aptos" w:eastAsia="Aptos" w:cs="Aptos"/>
-          <w:sz w:val="24"/>
-          <w:szCs w:val="24"/>
-        </w:rPr>
-        <w:t xml:space="preserve"> </w:t>
-      </w:r>
-      <w:r>
-        <w:rPr>
-          <w:rFonts w:ascii="Aptos" w:hAnsi="Aptos" w:eastAsia="Aptos" w:cs="Aptos"/>
-          <w:sz w:val="24"/>
-          <w:szCs w:val="24"/>
-        </w:rPr>
-        <w:t>да</w:t>
-      </w:r>
-      <w:r>
-        <w:rPr>
-          <w:rFonts w:ascii="Aptos" w:hAnsi="Aptos" w:eastAsia="Aptos" w:cs="Aptos"/>
-          <w:sz w:val="24"/>
-          <w:szCs w:val="24"/>
-        </w:rPr>
-        <w:t xml:space="preserve"> </w:t>
-      </w:r>
-      <w:r>
-        <w:rPr>
-          <w:rFonts w:ascii="Aptos" w:hAnsi="Aptos" w:eastAsia="Aptos" w:cs="Aptos"/>
-          <w:sz w:val="24"/>
-          <w:szCs w:val="24"/>
-        </w:rPr>
-        <w:t>го</w:t>
-      </w:r>
-      <w:r>
-        <w:rPr>
-          <w:rFonts w:ascii="Aptos" w:hAnsi="Aptos" w:eastAsia="Aptos" w:cs="Aptos"/>
-          <w:sz w:val="24"/>
-          <w:szCs w:val="24"/>
-        </w:rPr>
-        <w:t xml:space="preserve"> </w:t>
-      </w:r>
-      <w:r>
-        <w:rPr>
-          <w:rFonts w:ascii="Aptos" w:hAnsi="Aptos" w:eastAsia="Aptos" w:cs="Aptos"/>
-          <w:sz w:val="24"/>
-          <w:szCs w:val="24"/>
-        </w:rPr>
-        <w:t>идентификува</w:t>
-      </w:r>
-      <w:r>
-        <w:rPr>
-          <w:rFonts w:ascii="Aptos" w:hAnsi="Aptos" w:eastAsia="Aptos" w:cs="Aptos"/>
-          <w:sz w:val="24"/>
-          <w:szCs w:val="24"/>
-        </w:rPr>
-        <w:t xml:space="preserve"> и </w:t>
-      </w:r>
-      <w:r>
-        <w:rPr>
-          <w:rFonts w:ascii="Aptos" w:hAnsi="Aptos" w:eastAsia="Aptos" w:cs="Aptos"/>
-          <w:sz w:val="24"/>
-          <w:szCs w:val="24"/>
-        </w:rPr>
-        <w:t>складира</w:t>
-      </w:r>
-      <w:r>
-        <w:rPr>
-          <w:rFonts w:ascii="Aptos" w:hAnsi="Aptos" w:eastAsia="Aptos" w:cs="Aptos"/>
-          <w:sz w:val="24"/>
-          <w:szCs w:val="24"/>
-        </w:rPr>
-        <w:t xml:space="preserve"> </w:t>
-      </w:r>
-      <w:r>
-        <w:rPr>
-          <w:rFonts w:ascii="Aptos" w:hAnsi="Aptos" w:eastAsia="Aptos" w:cs="Aptos"/>
-          <w:sz w:val="24"/>
-          <w:szCs w:val="24"/>
-        </w:rPr>
-        <w:t>последниот</w:t>
-      </w:r>
-      <w:r>
-        <w:rPr>
-          <w:rFonts w:ascii="Aptos" w:hAnsi="Aptos" w:eastAsia="Aptos" w:cs="Aptos"/>
-          <w:sz w:val="24"/>
-          <w:szCs w:val="24"/>
-        </w:rPr>
-        <w:t xml:space="preserve"> </w:t>
-      </w:r>
-      <w:r>
-        <w:rPr>
-          <w:rFonts w:ascii="Aptos" w:hAnsi="Aptos" w:eastAsia="Aptos" w:cs="Aptos"/>
-          <w:sz w:val="24"/>
-          <w:szCs w:val="24"/>
-        </w:rPr>
-        <w:t>зачуван</w:t>
-      </w:r>
-      <w:r>
-        <w:rPr>
-          <w:rFonts w:ascii="Aptos" w:hAnsi="Aptos" w:eastAsia="Aptos" w:cs="Aptos"/>
-          <w:sz w:val="24"/>
-          <w:szCs w:val="24"/>
-        </w:rPr>
-        <w:t xml:space="preserve"> </w:t>
-      </w:r>
-      <w:r>
-        <w:rPr>
-          <w:rFonts w:ascii="Aptos" w:hAnsi="Aptos" w:eastAsia="Aptos" w:cs="Aptos"/>
-          <w:sz w:val="24"/>
-          <w:szCs w:val="24"/>
-        </w:rPr>
-        <w:t>датум</w:t>
-      </w:r>
-      <w:r>
-        <w:rPr>
-          <w:rFonts w:ascii="Aptos" w:hAnsi="Aptos" w:eastAsia="Aptos" w:cs="Aptos"/>
-          <w:sz w:val="24"/>
-          <w:szCs w:val="24"/>
-        </w:rPr>
-        <w:t xml:space="preserve"> </w:t>
-      </w:r>
-      <w:r>
-        <w:rPr>
-          <w:rFonts w:ascii="Aptos" w:hAnsi="Aptos" w:eastAsia="Aptos" w:cs="Aptos"/>
-          <w:sz w:val="24"/>
-          <w:szCs w:val="24"/>
-        </w:rPr>
-        <w:t>за</w:t>
-      </w:r>
-      <w:r>
-        <w:rPr>
-          <w:rFonts w:ascii="Aptos" w:hAnsi="Aptos" w:eastAsia="Aptos" w:cs="Aptos"/>
-          <w:sz w:val="24"/>
-          <w:szCs w:val="24"/>
-        </w:rPr>
-        <w:t xml:space="preserve"> </w:t>
-      </w:r>
-      <w:r>
-        <w:rPr>
-          <w:rFonts w:ascii="Aptos" w:hAnsi="Aptos" w:eastAsia="Aptos" w:cs="Aptos"/>
-          <w:sz w:val="24"/>
-          <w:szCs w:val="24"/>
-        </w:rPr>
-        <w:t>секој</w:t>
-      </w:r>
-      <w:r>
-        <w:rPr>
-          <w:rFonts w:ascii="Aptos" w:hAnsi="Aptos" w:eastAsia="Aptos" w:cs="Aptos"/>
-          <w:sz w:val="24"/>
-          <w:szCs w:val="24"/>
-        </w:rPr>
-        <w:t xml:space="preserve"> </w:t>
-      </w:r>
-      <w:r>
-        <w:rPr>
-          <w:rFonts w:ascii="Aptos" w:hAnsi="Aptos" w:eastAsia="Aptos" w:cs="Aptos"/>
-          <w:sz w:val="24"/>
-          <w:szCs w:val="24"/>
-        </w:rPr>
-        <w:t>издавач</w:t>
-      </w:r>
-      <w:r>
-        <w:rPr>
-          <w:rFonts w:ascii="Aptos" w:hAnsi="Aptos" w:eastAsia="Aptos" w:cs="Aptos"/>
-          <w:sz w:val="24"/>
-          <w:szCs w:val="24"/>
-        </w:rPr>
-        <w:t xml:space="preserve"> </w:t>
-      </w:r>
-      <w:r>
-        <w:rPr>
-          <w:rFonts w:ascii="Aptos" w:hAnsi="Aptos" w:eastAsia="Aptos" w:cs="Aptos"/>
-          <w:sz w:val="24"/>
-          <w:szCs w:val="24"/>
-        </w:rPr>
-        <w:t>за</w:t>
-      </w:r>
-      <w:r>
-        <w:rPr>
-          <w:rFonts w:ascii="Aptos" w:hAnsi="Aptos" w:eastAsia="Aptos" w:cs="Aptos"/>
-          <w:sz w:val="24"/>
-          <w:szCs w:val="24"/>
-        </w:rPr>
-        <w:t xml:space="preserve"> </w:t>
-      </w:r>
-      <w:r>
-        <w:rPr>
-          <w:rFonts w:ascii="Aptos" w:hAnsi="Aptos" w:eastAsia="Aptos" w:cs="Aptos"/>
-          <w:sz w:val="24"/>
-          <w:szCs w:val="24"/>
-        </w:rPr>
-        <w:t>оптимизирано</w:t>
-      </w:r>
-      <w:r>
-        <w:rPr>
-          <w:rFonts w:ascii="Aptos" w:hAnsi="Aptos" w:eastAsia="Aptos" w:cs="Aptos"/>
-          <w:sz w:val="24"/>
-          <w:szCs w:val="24"/>
-        </w:rPr>
-        <w:t xml:space="preserve"> </w:t>
-      </w:r>
-      <w:r>
-        <w:rPr>
-          <w:rFonts w:ascii="Aptos" w:hAnsi="Aptos" w:eastAsia="Aptos" w:cs="Aptos"/>
-          <w:sz w:val="24"/>
-          <w:szCs w:val="24"/>
-        </w:rPr>
-        <w:t>преземање</w:t>
-      </w:r>
-      <w:r>
-        <w:rPr>
-          <w:rFonts w:ascii="Aptos" w:hAnsi="Aptos" w:eastAsia="Aptos" w:cs="Aptos"/>
-          <w:sz w:val="24"/>
-          <w:szCs w:val="24"/>
-        </w:rPr>
-        <w:t xml:space="preserve"> </w:t>
-      </w:r>
-      <w:r>
-        <w:rPr>
-          <w:rFonts w:ascii="Aptos" w:hAnsi="Aptos" w:eastAsia="Aptos" w:cs="Aptos"/>
-          <w:sz w:val="24"/>
-          <w:szCs w:val="24"/>
-        </w:rPr>
-        <w:t>на</w:t>
-      </w:r>
-      <w:r>
-        <w:rPr>
-          <w:rFonts w:ascii="Aptos" w:hAnsi="Aptos" w:eastAsia="Aptos" w:cs="Aptos"/>
-          <w:sz w:val="24"/>
-          <w:szCs w:val="24"/>
-        </w:rPr>
-        <w:t xml:space="preserve"> </w:t>
-      </w:r>
-      <w:r>
-        <w:rPr>
-          <w:rFonts w:ascii="Aptos" w:hAnsi="Aptos" w:eastAsia="Aptos" w:cs="Aptos"/>
-          <w:sz w:val="24"/>
-          <w:szCs w:val="24"/>
-        </w:rPr>
-        <w:t>податоците</w:t>
-      </w:r>
-      <w:r>
-        <w:rPr>
-          <w:rFonts w:ascii="Aptos" w:hAnsi="Aptos" w:eastAsia="Aptos" w:cs="Aptos"/>
-          <w:sz w:val="24"/>
-          <w:szCs w:val="24"/>
-        </w:rPr>
-        <w:t>.</w:t>
+          <w:noProof w:val="0"/>
+          <w:lang w:val="mk-MK"/>
+        </w:rPr>
+        <w:t xml:space="preserve"> Системот треба автоматски да ја ажурира базата со нови податоци секојпат кога ќе се стартува.</w:t>
       </w:r>
     </w:p>
     <w:p>
@@ -6494,311 +4708,7 @@
           <w:sz w:val="24"/>
           <w:szCs w:val="24"/>
         </w:rPr>
-        <w:t xml:space="preserve"> </w:t>
-      </w:r>
-      <w:r>
-        <w:rPr>
-          <w:rFonts w:ascii="Aptos" w:hAnsi="Aptos" w:eastAsia="Aptos" w:cs="Aptos"/>
-          <w:sz w:val="24"/>
-          <w:szCs w:val="24"/>
-        </w:rPr>
-        <w:t>Системот</w:t>
-      </w:r>
-      <w:r>
-        <w:rPr>
-          <w:rFonts w:ascii="Aptos" w:hAnsi="Aptos" w:eastAsia="Aptos" w:cs="Aptos"/>
-          <w:sz w:val="24"/>
-          <w:szCs w:val="24"/>
-        </w:rPr>
-        <w:t xml:space="preserve"> </w:t>
-      </w:r>
-      <w:r>
-        <w:rPr>
-          <w:rFonts w:ascii="Aptos" w:hAnsi="Aptos" w:eastAsia="Aptos" w:cs="Aptos"/>
-          <w:sz w:val="24"/>
-          <w:szCs w:val="24"/>
-        </w:rPr>
-        <w:t>треба</w:t>
-      </w:r>
-      <w:r>
-        <w:rPr>
-          <w:rFonts w:ascii="Aptos" w:hAnsi="Aptos" w:eastAsia="Aptos" w:cs="Aptos"/>
-          <w:sz w:val="24"/>
-          <w:szCs w:val="24"/>
-        </w:rPr>
-        <w:t xml:space="preserve"> </w:t>
-      </w:r>
-      <w:r>
-        <w:rPr>
-          <w:rFonts w:ascii="Aptos" w:hAnsi="Aptos" w:eastAsia="Aptos" w:cs="Aptos"/>
-          <w:sz w:val="24"/>
-          <w:szCs w:val="24"/>
-        </w:rPr>
-        <w:t>да</w:t>
-      </w:r>
-      <w:r>
-        <w:rPr>
-          <w:rFonts w:ascii="Aptos" w:hAnsi="Aptos" w:eastAsia="Aptos" w:cs="Aptos"/>
-          <w:sz w:val="24"/>
-          <w:szCs w:val="24"/>
-        </w:rPr>
-        <w:t xml:space="preserve"> </w:t>
-      </w:r>
-      <w:r>
-        <w:rPr>
-          <w:rFonts w:ascii="Aptos" w:hAnsi="Aptos" w:eastAsia="Aptos" w:cs="Aptos"/>
-          <w:sz w:val="24"/>
-          <w:szCs w:val="24"/>
-        </w:rPr>
-        <w:t>овозможи</w:t>
-      </w:r>
-      <w:r>
-        <w:rPr>
-          <w:rFonts w:ascii="Aptos" w:hAnsi="Aptos" w:eastAsia="Aptos" w:cs="Aptos"/>
-          <w:sz w:val="24"/>
-          <w:szCs w:val="24"/>
-        </w:rPr>
-        <w:t xml:space="preserve"> </w:t>
-      </w:r>
-      <w:r>
-        <w:rPr>
-          <w:rFonts w:ascii="Aptos" w:hAnsi="Aptos" w:eastAsia="Aptos" w:cs="Aptos"/>
-          <w:sz w:val="24"/>
-          <w:szCs w:val="24"/>
-        </w:rPr>
-        <w:t>филтрирање</w:t>
-      </w:r>
-      <w:r>
-        <w:rPr>
-          <w:rFonts w:ascii="Aptos" w:hAnsi="Aptos" w:eastAsia="Aptos" w:cs="Aptos"/>
-          <w:sz w:val="24"/>
-          <w:szCs w:val="24"/>
-        </w:rPr>
-        <w:t xml:space="preserve"> </w:t>
-      </w:r>
-      <w:r>
-        <w:rPr>
-          <w:rFonts w:ascii="Aptos" w:hAnsi="Aptos" w:eastAsia="Aptos" w:cs="Aptos"/>
-          <w:sz w:val="24"/>
-          <w:szCs w:val="24"/>
-        </w:rPr>
-        <w:t>на</w:t>
-      </w:r>
-      <w:r>
-        <w:rPr>
-          <w:rFonts w:ascii="Aptos" w:hAnsi="Aptos" w:eastAsia="Aptos" w:cs="Aptos"/>
-          <w:sz w:val="24"/>
-          <w:szCs w:val="24"/>
-        </w:rPr>
-        <w:t xml:space="preserve"> </w:t>
-      </w:r>
-      <w:r>
-        <w:rPr>
-          <w:rFonts w:ascii="Aptos" w:hAnsi="Aptos" w:eastAsia="Aptos" w:cs="Aptos"/>
-          <w:sz w:val="24"/>
-          <w:szCs w:val="24"/>
-        </w:rPr>
-        <w:t>компании</w:t>
-      </w:r>
-      <w:r>
-        <w:rPr>
-          <w:rFonts w:ascii="Aptos" w:hAnsi="Aptos" w:eastAsia="Aptos" w:cs="Aptos"/>
-          <w:sz w:val="24"/>
-          <w:szCs w:val="24"/>
-        </w:rPr>
-        <w:t xml:space="preserve"> </w:t>
-      </w:r>
-      <w:r>
-        <w:rPr>
-          <w:rFonts w:ascii="Aptos" w:hAnsi="Aptos" w:eastAsia="Aptos" w:cs="Aptos"/>
-          <w:sz w:val="24"/>
-          <w:szCs w:val="24"/>
-        </w:rPr>
-        <w:t>според</w:t>
-      </w:r>
-      <w:r>
-        <w:rPr>
-          <w:rFonts w:ascii="Aptos" w:hAnsi="Aptos" w:eastAsia="Aptos" w:cs="Aptos"/>
-          <w:sz w:val="24"/>
-          <w:szCs w:val="24"/>
-        </w:rPr>
-        <w:t xml:space="preserve"> </w:t>
-      </w:r>
-      <w:r>
-        <w:rPr>
-          <w:rFonts w:ascii="Aptos" w:hAnsi="Aptos" w:eastAsia="Aptos" w:cs="Aptos"/>
-          <w:sz w:val="24"/>
-          <w:szCs w:val="24"/>
-        </w:rPr>
-        <w:t>критериуми</w:t>
-      </w:r>
-      <w:r>
-        <w:rPr>
-          <w:rFonts w:ascii="Aptos" w:hAnsi="Aptos" w:eastAsia="Aptos" w:cs="Aptos"/>
-          <w:sz w:val="24"/>
-          <w:szCs w:val="24"/>
-        </w:rPr>
-        <w:t xml:space="preserve">, </w:t>
-      </w:r>
-      <w:r>
-        <w:rPr>
-          <w:rFonts w:ascii="Aptos" w:hAnsi="Aptos" w:eastAsia="Aptos" w:cs="Aptos"/>
-          <w:sz w:val="24"/>
-          <w:szCs w:val="24"/>
-        </w:rPr>
-        <w:t>како</w:t>
-      </w:r>
-      <w:r>
-        <w:rPr>
-          <w:rFonts w:ascii="Aptos" w:hAnsi="Aptos" w:eastAsia="Aptos" w:cs="Aptos"/>
-          <w:sz w:val="24"/>
-          <w:szCs w:val="24"/>
-        </w:rPr>
-        <w:t xml:space="preserve"> </w:t>
-      </w:r>
-      <w:r>
-        <w:rPr>
-          <w:rFonts w:ascii="Aptos" w:hAnsi="Aptos" w:eastAsia="Aptos" w:cs="Aptos"/>
-          <w:sz w:val="24"/>
-          <w:szCs w:val="24"/>
-        </w:rPr>
-        <w:t>најголем</w:t>
-      </w:r>
-      <w:r>
-        <w:rPr>
-          <w:rFonts w:ascii="Aptos" w:hAnsi="Aptos" w:eastAsia="Aptos" w:cs="Aptos"/>
-          <w:sz w:val="24"/>
-          <w:szCs w:val="24"/>
-        </w:rPr>
-        <w:t xml:space="preserve"> </w:t>
-      </w:r>
-      <w:r>
-        <w:rPr>
-          <w:rFonts w:ascii="Aptos" w:hAnsi="Aptos" w:eastAsia="Aptos" w:cs="Aptos"/>
-          <w:sz w:val="24"/>
-          <w:szCs w:val="24"/>
-        </w:rPr>
-        <w:t>раст</w:t>
-      </w:r>
-      <w:r>
-        <w:rPr>
-          <w:rFonts w:ascii="Aptos" w:hAnsi="Aptos" w:eastAsia="Aptos" w:cs="Aptos"/>
-          <w:sz w:val="24"/>
-          <w:szCs w:val="24"/>
-        </w:rPr>
-        <w:t xml:space="preserve">, </w:t>
-      </w:r>
-      <w:r>
-        <w:rPr>
-          <w:rFonts w:ascii="Aptos" w:hAnsi="Aptos" w:eastAsia="Aptos" w:cs="Aptos"/>
-          <w:sz w:val="24"/>
-          <w:szCs w:val="24"/>
-        </w:rPr>
-        <w:t>најдобар</w:t>
-      </w:r>
-      <w:r>
-        <w:rPr>
-          <w:rFonts w:ascii="Aptos" w:hAnsi="Aptos" w:eastAsia="Aptos" w:cs="Aptos"/>
-          <w:sz w:val="24"/>
-          <w:szCs w:val="24"/>
-        </w:rPr>
-        <w:t xml:space="preserve"> </w:t>
-      </w:r>
-      <w:r>
-        <w:rPr>
-          <w:rFonts w:ascii="Aptos" w:hAnsi="Aptos" w:eastAsia="Aptos" w:cs="Aptos"/>
-          <w:sz w:val="24"/>
-          <w:szCs w:val="24"/>
-        </w:rPr>
-        <w:t>сентимент</w:t>
-      </w:r>
-      <w:r>
-        <w:rPr>
-          <w:rFonts w:ascii="Aptos" w:hAnsi="Aptos" w:eastAsia="Aptos" w:cs="Aptos"/>
-          <w:sz w:val="24"/>
-          <w:szCs w:val="24"/>
-        </w:rPr>
-        <w:t xml:space="preserve"> </w:t>
-      </w:r>
-      <w:r>
-        <w:rPr>
-          <w:rFonts w:ascii="Aptos" w:hAnsi="Aptos" w:eastAsia="Aptos" w:cs="Aptos"/>
-          <w:sz w:val="24"/>
-          <w:szCs w:val="24"/>
-        </w:rPr>
-        <w:t>или</w:t>
-      </w:r>
-      <w:r>
-        <w:rPr>
-          <w:rFonts w:ascii="Aptos" w:hAnsi="Aptos" w:eastAsia="Aptos" w:cs="Aptos"/>
-          <w:sz w:val="24"/>
-          <w:szCs w:val="24"/>
-        </w:rPr>
-        <w:t xml:space="preserve"> </w:t>
-      </w:r>
-      <w:r>
-        <w:rPr>
-          <w:rFonts w:ascii="Aptos" w:hAnsi="Aptos" w:eastAsia="Aptos" w:cs="Aptos"/>
-          <w:sz w:val="24"/>
-          <w:szCs w:val="24"/>
-        </w:rPr>
-        <w:t>најголем</w:t>
-      </w:r>
-      <w:r>
-        <w:rPr>
-          <w:rFonts w:ascii="Aptos" w:hAnsi="Aptos" w:eastAsia="Aptos" w:cs="Aptos"/>
-          <w:sz w:val="24"/>
-          <w:szCs w:val="24"/>
-        </w:rPr>
-        <w:t xml:space="preserve"> </w:t>
-      </w:r>
-      <w:r>
-        <w:rPr>
-          <w:rFonts w:ascii="Aptos" w:hAnsi="Aptos" w:eastAsia="Aptos" w:cs="Aptos"/>
-          <w:sz w:val="24"/>
-          <w:szCs w:val="24"/>
-        </w:rPr>
-        <w:t>обем</w:t>
-      </w:r>
-      <w:r>
-        <w:rPr>
-          <w:rFonts w:ascii="Aptos" w:hAnsi="Aptos" w:eastAsia="Aptos" w:cs="Aptos"/>
-          <w:sz w:val="24"/>
-          <w:szCs w:val="24"/>
-        </w:rPr>
-        <w:t xml:space="preserve"> </w:t>
-      </w:r>
-      <w:r>
-        <w:rPr>
-          <w:rFonts w:ascii="Aptos" w:hAnsi="Aptos" w:eastAsia="Aptos" w:cs="Aptos"/>
-          <w:sz w:val="24"/>
-          <w:szCs w:val="24"/>
-        </w:rPr>
-        <w:t>на</w:t>
-      </w:r>
-      <w:r>
-        <w:rPr>
-          <w:rFonts w:ascii="Aptos" w:hAnsi="Aptos" w:eastAsia="Aptos" w:cs="Aptos"/>
-          <w:sz w:val="24"/>
-          <w:szCs w:val="24"/>
-        </w:rPr>
-        <w:t xml:space="preserve"> </w:t>
-      </w:r>
-      <w:r>
-        <w:rPr>
-          <w:rFonts w:ascii="Aptos" w:hAnsi="Aptos" w:eastAsia="Aptos" w:cs="Aptos"/>
-          <w:sz w:val="24"/>
-          <w:szCs w:val="24"/>
-        </w:rPr>
-        <w:t>трансакции</w:t>
-      </w:r>
-      <w:r>
-        <w:rPr>
-          <w:rFonts w:ascii="Aptos" w:hAnsi="Aptos" w:eastAsia="Aptos" w:cs="Aptos"/>
-          <w:sz w:val="24"/>
-          <w:szCs w:val="24"/>
-        </w:rPr>
-        <w:t>.</w:t>
+        <w:t xml:space="preserve"> Системот треба да овозможи филтрирање на компании според критериуми, како најголем раст или најголем обем на трансакции.</w:t>
       </w:r>
     </w:p>
     <w:p>
@@ -6831,263 +4741,7 @@
           <w:sz w:val="24"/>
           <w:szCs w:val="24"/>
         </w:rPr>
-        <w:t xml:space="preserve"> </w:t>
-      </w:r>
-      <w:r>
-        <w:rPr>
-          <w:rFonts w:ascii="Aptos" w:hAnsi="Aptos" w:eastAsia="Aptos" w:cs="Aptos"/>
-          <w:sz w:val="24"/>
-          <w:szCs w:val="24"/>
-        </w:rPr>
-        <w:t>Системот</w:t>
-      </w:r>
-      <w:r>
-        <w:rPr>
-          <w:rFonts w:ascii="Aptos" w:hAnsi="Aptos" w:eastAsia="Aptos" w:cs="Aptos"/>
-          <w:sz w:val="24"/>
-          <w:szCs w:val="24"/>
-        </w:rPr>
-        <w:t xml:space="preserve"> </w:t>
-      </w:r>
-      <w:r>
-        <w:rPr>
-          <w:rFonts w:ascii="Aptos" w:hAnsi="Aptos" w:eastAsia="Aptos" w:cs="Aptos"/>
-          <w:sz w:val="24"/>
-          <w:szCs w:val="24"/>
-        </w:rPr>
-        <w:t>треба</w:t>
-      </w:r>
-      <w:r>
-        <w:rPr>
-          <w:rFonts w:ascii="Aptos" w:hAnsi="Aptos" w:eastAsia="Aptos" w:cs="Aptos"/>
-          <w:sz w:val="24"/>
-          <w:szCs w:val="24"/>
-        </w:rPr>
-        <w:t xml:space="preserve"> </w:t>
-      </w:r>
-      <w:r>
-        <w:rPr>
-          <w:rFonts w:ascii="Aptos" w:hAnsi="Aptos" w:eastAsia="Aptos" w:cs="Aptos"/>
-          <w:sz w:val="24"/>
-          <w:szCs w:val="24"/>
-        </w:rPr>
-        <w:t>да</w:t>
-      </w:r>
-      <w:r>
-        <w:rPr>
-          <w:rFonts w:ascii="Aptos" w:hAnsi="Aptos" w:eastAsia="Aptos" w:cs="Aptos"/>
-          <w:sz w:val="24"/>
-          <w:szCs w:val="24"/>
-        </w:rPr>
-        <w:t xml:space="preserve"> </w:t>
-      </w:r>
-      <w:r>
-        <w:rPr>
-          <w:rFonts w:ascii="Aptos" w:hAnsi="Aptos" w:eastAsia="Aptos" w:cs="Aptos"/>
-          <w:sz w:val="24"/>
-          <w:szCs w:val="24"/>
-        </w:rPr>
-        <w:t>овозможи</w:t>
-      </w:r>
-      <w:r>
-        <w:rPr>
-          <w:rFonts w:ascii="Aptos" w:hAnsi="Aptos" w:eastAsia="Aptos" w:cs="Aptos"/>
-          <w:sz w:val="24"/>
-          <w:szCs w:val="24"/>
-        </w:rPr>
-        <w:t xml:space="preserve"> </w:t>
-      </w:r>
-      <w:r>
-        <w:rPr>
-          <w:rFonts w:ascii="Aptos" w:hAnsi="Aptos" w:eastAsia="Aptos" w:cs="Aptos"/>
-          <w:sz w:val="24"/>
-          <w:szCs w:val="24"/>
-        </w:rPr>
-        <w:t>сортирање</w:t>
-      </w:r>
-      <w:r>
-        <w:rPr>
-          <w:rFonts w:ascii="Aptos" w:hAnsi="Aptos" w:eastAsia="Aptos" w:cs="Aptos"/>
-          <w:sz w:val="24"/>
-          <w:szCs w:val="24"/>
-        </w:rPr>
-        <w:t xml:space="preserve"> </w:t>
-      </w:r>
-      <w:r>
-        <w:rPr>
-          <w:rFonts w:ascii="Aptos" w:hAnsi="Aptos" w:eastAsia="Aptos" w:cs="Aptos"/>
-          <w:sz w:val="24"/>
-          <w:szCs w:val="24"/>
-        </w:rPr>
-        <w:t>на</w:t>
-      </w:r>
-      <w:r>
-        <w:rPr>
-          <w:rFonts w:ascii="Aptos" w:hAnsi="Aptos" w:eastAsia="Aptos" w:cs="Aptos"/>
-          <w:sz w:val="24"/>
-          <w:szCs w:val="24"/>
-        </w:rPr>
-        <w:t xml:space="preserve"> </w:t>
-      </w:r>
-      <w:r>
-        <w:rPr>
-          <w:rFonts w:ascii="Aptos" w:hAnsi="Aptos" w:eastAsia="Aptos" w:cs="Aptos"/>
-          <w:sz w:val="24"/>
-          <w:szCs w:val="24"/>
-        </w:rPr>
-        <w:t>резултатите</w:t>
-      </w:r>
-      <w:r>
-        <w:rPr>
-          <w:rFonts w:ascii="Aptos" w:hAnsi="Aptos" w:eastAsia="Aptos" w:cs="Aptos"/>
-          <w:sz w:val="24"/>
-          <w:szCs w:val="24"/>
-        </w:rPr>
-        <w:t xml:space="preserve"> </w:t>
-      </w:r>
-      <w:r>
-        <w:rPr>
-          <w:rFonts w:ascii="Aptos" w:hAnsi="Aptos" w:eastAsia="Aptos" w:cs="Aptos"/>
-          <w:sz w:val="24"/>
-          <w:szCs w:val="24"/>
-        </w:rPr>
-        <w:t>според</w:t>
-      </w:r>
-      <w:r>
-        <w:rPr>
-          <w:rFonts w:ascii="Aptos" w:hAnsi="Aptos" w:eastAsia="Aptos" w:cs="Aptos"/>
-          <w:sz w:val="24"/>
-          <w:szCs w:val="24"/>
-        </w:rPr>
-        <w:t xml:space="preserve"> </w:t>
-      </w:r>
-      <w:r>
-        <w:rPr>
-          <w:rFonts w:ascii="Aptos" w:hAnsi="Aptos" w:eastAsia="Aptos" w:cs="Aptos"/>
-          <w:sz w:val="24"/>
-          <w:szCs w:val="24"/>
-        </w:rPr>
-        <w:t>различни</w:t>
-      </w:r>
-      <w:r>
-        <w:rPr>
-          <w:rFonts w:ascii="Aptos" w:hAnsi="Aptos" w:eastAsia="Aptos" w:cs="Aptos"/>
-          <w:sz w:val="24"/>
-          <w:szCs w:val="24"/>
-        </w:rPr>
-        <w:t xml:space="preserve"> </w:t>
-      </w:r>
-      <w:r>
-        <w:rPr>
-          <w:rFonts w:ascii="Aptos" w:hAnsi="Aptos" w:eastAsia="Aptos" w:cs="Aptos"/>
-          <w:sz w:val="24"/>
-          <w:szCs w:val="24"/>
-        </w:rPr>
-        <w:t>критериуми</w:t>
-      </w:r>
-      <w:r>
-        <w:rPr>
-          <w:rFonts w:ascii="Aptos" w:hAnsi="Aptos" w:eastAsia="Aptos" w:cs="Aptos"/>
-          <w:sz w:val="24"/>
-          <w:szCs w:val="24"/>
-        </w:rPr>
-        <w:t xml:space="preserve">, </w:t>
-      </w:r>
-      <w:r>
-        <w:rPr>
-          <w:rFonts w:ascii="Aptos" w:hAnsi="Aptos" w:eastAsia="Aptos" w:cs="Aptos"/>
-          <w:sz w:val="24"/>
-          <w:szCs w:val="24"/>
-        </w:rPr>
-        <w:t>како</w:t>
-      </w:r>
-      <w:r>
-        <w:rPr>
-          <w:rFonts w:ascii="Aptos" w:hAnsi="Aptos" w:eastAsia="Aptos" w:cs="Aptos"/>
-          <w:sz w:val="24"/>
-          <w:szCs w:val="24"/>
-        </w:rPr>
-        <w:t xml:space="preserve"> </w:t>
-      </w:r>
-      <w:r>
-        <w:rPr>
-          <w:rFonts w:ascii="Aptos" w:hAnsi="Aptos" w:eastAsia="Aptos" w:cs="Aptos"/>
-          <w:sz w:val="24"/>
-          <w:szCs w:val="24"/>
-        </w:rPr>
-        <w:t>раст</w:t>
-      </w:r>
-      <w:r>
-        <w:rPr>
-          <w:rFonts w:ascii="Aptos" w:hAnsi="Aptos" w:eastAsia="Aptos" w:cs="Aptos"/>
-          <w:sz w:val="24"/>
-          <w:szCs w:val="24"/>
-        </w:rPr>
-        <w:t xml:space="preserve"> </w:t>
-      </w:r>
-      <w:r>
-        <w:rPr>
-          <w:rFonts w:ascii="Aptos" w:hAnsi="Aptos" w:eastAsia="Aptos" w:cs="Aptos"/>
-          <w:sz w:val="24"/>
-          <w:szCs w:val="24"/>
-        </w:rPr>
-        <w:t>на</w:t>
-      </w:r>
-      <w:r>
-        <w:rPr>
-          <w:rFonts w:ascii="Aptos" w:hAnsi="Aptos" w:eastAsia="Aptos" w:cs="Aptos"/>
-          <w:sz w:val="24"/>
-          <w:szCs w:val="24"/>
-        </w:rPr>
-        <w:t xml:space="preserve"> </w:t>
-      </w:r>
-      <w:r>
-        <w:rPr>
-          <w:rFonts w:ascii="Aptos" w:hAnsi="Aptos" w:eastAsia="Aptos" w:cs="Aptos"/>
-          <w:sz w:val="24"/>
-          <w:szCs w:val="24"/>
-        </w:rPr>
-        <w:t>акциите</w:t>
-      </w:r>
-      <w:r>
-        <w:rPr>
-          <w:rFonts w:ascii="Aptos" w:hAnsi="Aptos" w:eastAsia="Aptos" w:cs="Aptos"/>
-          <w:sz w:val="24"/>
-          <w:szCs w:val="24"/>
-        </w:rPr>
-        <w:t xml:space="preserve"> </w:t>
-      </w:r>
-      <w:r>
-        <w:rPr>
-          <w:rFonts w:ascii="Aptos" w:hAnsi="Aptos" w:eastAsia="Aptos" w:cs="Aptos"/>
-          <w:sz w:val="24"/>
-          <w:szCs w:val="24"/>
-        </w:rPr>
-        <w:t>или</w:t>
-      </w:r>
-      <w:r>
-        <w:rPr>
-          <w:rFonts w:ascii="Aptos" w:hAnsi="Aptos" w:eastAsia="Aptos" w:cs="Aptos"/>
-          <w:sz w:val="24"/>
-          <w:szCs w:val="24"/>
-        </w:rPr>
-        <w:t xml:space="preserve"> </w:t>
-      </w:r>
-      <w:r>
-        <w:rPr>
-          <w:rFonts w:ascii="Aptos" w:hAnsi="Aptos" w:eastAsia="Aptos" w:cs="Aptos"/>
-          <w:sz w:val="24"/>
-          <w:szCs w:val="24"/>
-        </w:rPr>
-        <w:t>сентимент</w:t>
-      </w:r>
-      <w:r>
-        <w:rPr>
-          <w:rFonts w:ascii="Aptos" w:hAnsi="Aptos" w:eastAsia="Aptos" w:cs="Aptos"/>
-          <w:sz w:val="24"/>
-          <w:szCs w:val="24"/>
-        </w:rPr>
-        <w:t>.</w:t>
+        <w:t xml:space="preserve"> Системот треба да овозможи сортирање на резултатите според различни критериуми, како раст на акциите</w:t>
       </w:r>
     </w:p>
     <w:p>
@@ -7164,7 +4818,21 @@
           <w:noProof w:val="0"/>
           <w:lang w:val="mk-MK"/>
         </w:rPr>
-        <w:t xml:space="preserve"> Системот треба да прикаже графички прогнози базирани на сентимент и историски трансакции.</w:t>
+        <w:t xml:space="preserve"> Системот треба да прикаже графички прогнози базирани на историски цени и </w:t>
+      </w:r>
+      <w:r>
+        <w:rPr>
+          <w:noProof w:val="0"/>
+          <w:lang w:val="mk-MK"/>
+        </w:rPr>
+        <w:t>трансакции</w:t>
+      </w:r>
+      <w:r>
+        <w:rPr>
+          <w:noProof w:val="0"/>
+          <w:lang w:val="mk-MK"/>
+        </w:rPr>
+        <w:t>.</w:t>
       </w:r>
     </w:p>
     <w:p>
@@ -7285,199 +4953,7 @@
           <w:sz w:val="24"/>
           <w:szCs w:val="24"/>
         </w:rPr>
-        <w:t xml:space="preserve"> </w:t>
-      </w:r>
-      <w:r>
-        <w:rPr>
-          <w:rFonts w:ascii="Aptos" w:hAnsi="Aptos" w:eastAsia="Aptos" w:cs="Aptos"/>
-          <w:sz w:val="24"/>
-          <w:szCs w:val="24"/>
-        </w:rPr>
-        <w:t>Апликацијата</w:t>
-      </w:r>
-      <w:r>
-        <w:rPr>
-          <w:rFonts w:ascii="Aptos" w:hAnsi="Aptos" w:eastAsia="Aptos" w:cs="Aptos"/>
-          <w:sz w:val="24"/>
-          <w:szCs w:val="24"/>
-        </w:rPr>
-        <w:t xml:space="preserve"> </w:t>
-      </w:r>
-      <w:r>
-        <w:rPr>
-          <w:rFonts w:ascii="Aptos" w:hAnsi="Aptos" w:eastAsia="Aptos" w:cs="Aptos"/>
-          <w:sz w:val="24"/>
-          <w:szCs w:val="24"/>
-        </w:rPr>
-        <w:t>треба</w:t>
-      </w:r>
-      <w:r>
-        <w:rPr>
-          <w:rFonts w:ascii="Aptos" w:hAnsi="Aptos" w:eastAsia="Aptos" w:cs="Aptos"/>
-          <w:sz w:val="24"/>
-          <w:szCs w:val="24"/>
-        </w:rPr>
-        <w:t xml:space="preserve"> </w:t>
-      </w:r>
-      <w:r>
-        <w:rPr>
-          <w:rFonts w:ascii="Aptos" w:hAnsi="Aptos" w:eastAsia="Aptos" w:cs="Aptos"/>
-          <w:sz w:val="24"/>
-          <w:szCs w:val="24"/>
-        </w:rPr>
-        <w:t>да</w:t>
-      </w:r>
-      <w:r>
-        <w:rPr>
-          <w:rFonts w:ascii="Aptos" w:hAnsi="Aptos" w:eastAsia="Aptos" w:cs="Aptos"/>
-          <w:sz w:val="24"/>
-          <w:szCs w:val="24"/>
-        </w:rPr>
-        <w:t xml:space="preserve"> </w:t>
-      </w:r>
-      <w:r>
-        <w:rPr>
-          <w:rFonts w:ascii="Aptos" w:hAnsi="Aptos" w:eastAsia="Aptos" w:cs="Aptos"/>
-          <w:sz w:val="24"/>
-          <w:szCs w:val="24"/>
-        </w:rPr>
-        <w:t>бара</w:t>
-      </w:r>
-      <w:r>
-        <w:rPr>
-          <w:rFonts w:ascii="Aptos" w:hAnsi="Aptos" w:eastAsia="Aptos" w:cs="Aptos"/>
-          <w:sz w:val="24"/>
-          <w:szCs w:val="24"/>
-        </w:rPr>
-        <w:t xml:space="preserve"> </w:t>
-      </w:r>
-      <w:r>
-        <w:rPr>
-          <w:rFonts w:ascii="Aptos" w:hAnsi="Aptos" w:eastAsia="Aptos" w:cs="Aptos"/>
-          <w:sz w:val="24"/>
-          <w:szCs w:val="24"/>
-        </w:rPr>
-        <w:t>минимален</w:t>
-      </w:r>
-      <w:r>
-        <w:rPr>
-          <w:rFonts w:ascii="Aptos" w:hAnsi="Aptos" w:eastAsia="Aptos" w:cs="Aptos"/>
-          <w:sz w:val="24"/>
-          <w:szCs w:val="24"/>
-        </w:rPr>
-        <w:t xml:space="preserve"> </w:t>
-      </w:r>
-      <w:r>
-        <w:rPr>
-          <w:rFonts w:ascii="Aptos" w:hAnsi="Aptos" w:eastAsia="Aptos" w:cs="Aptos"/>
-          <w:sz w:val="24"/>
-          <w:szCs w:val="24"/>
-        </w:rPr>
-        <w:t>внес</w:t>
-      </w:r>
-      <w:r>
-        <w:rPr>
-          <w:rFonts w:ascii="Aptos" w:hAnsi="Aptos" w:eastAsia="Aptos" w:cs="Aptos"/>
-          <w:sz w:val="24"/>
-          <w:szCs w:val="24"/>
-        </w:rPr>
-        <w:t xml:space="preserve"> </w:t>
-      </w:r>
-      <w:r>
-        <w:rPr>
-          <w:rFonts w:ascii="Aptos" w:hAnsi="Aptos" w:eastAsia="Aptos" w:cs="Aptos"/>
-          <w:sz w:val="24"/>
-          <w:szCs w:val="24"/>
-        </w:rPr>
-        <w:t>од</w:t>
-      </w:r>
-      <w:r>
-        <w:rPr>
-          <w:rFonts w:ascii="Aptos" w:hAnsi="Aptos" w:eastAsia="Aptos" w:cs="Aptos"/>
-          <w:sz w:val="24"/>
-          <w:szCs w:val="24"/>
-        </w:rPr>
-        <w:t xml:space="preserve"> </w:t>
-      </w:r>
-      <w:r>
-        <w:rPr>
-          <w:rFonts w:ascii="Aptos" w:hAnsi="Aptos" w:eastAsia="Aptos" w:cs="Aptos"/>
-          <w:sz w:val="24"/>
-          <w:szCs w:val="24"/>
-        </w:rPr>
-        <w:t>корисникот</w:t>
-      </w:r>
-      <w:r>
-        <w:rPr>
-          <w:rFonts w:ascii="Aptos" w:hAnsi="Aptos" w:eastAsia="Aptos" w:cs="Aptos"/>
-          <w:sz w:val="24"/>
-          <w:szCs w:val="24"/>
-        </w:rPr>
-        <w:t xml:space="preserve"> </w:t>
-      </w:r>
-      <w:r>
-        <w:rPr>
-          <w:rFonts w:ascii="Aptos" w:hAnsi="Aptos" w:eastAsia="Aptos" w:cs="Aptos"/>
-          <w:sz w:val="24"/>
-          <w:szCs w:val="24"/>
-        </w:rPr>
-        <w:t>за</w:t>
-      </w:r>
-      <w:r>
-        <w:rPr>
-          <w:rFonts w:ascii="Aptos" w:hAnsi="Aptos" w:eastAsia="Aptos" w:cs="Aptos"/>
-          <w:sz w:val="24"/>
-          <w:szCs w:val="24"/>
-        </w:rPr>
-        <w:t xml:space="preserve"> </w:t>
-      </w:r>
-      <w:r>
-        <w:rPr>
-          <w:rFonts w:ascii="Aptos" w:hAnsi="Aptos" w:eastAsia="Aptos" w:cs="Aptos"/>
-          <w:sz w:val="24"/>
-          <w:szCs w:val="24"/>
-        </w:rPr>
-        <w:t>почетно</w:t>
-      </w:r>
-      <w:r>
-        <w:rPr>
-          <w:rFonts w:ascii="Aptos" w:hAnsi="Aptos" w:eastAsia="Aptos" w:cs="Aptos"/>
-          <w:sz w:val="24"/>
-          <w:szCs w:val="24"/>
-        </w:rPr>
-        <w:t xml:space="preserve"> </w:t>
-      </w:r>
-      <w:r>
-        <w:rPr>
-          <w:rFonts w:ascii="Aptos" w:hAnsi="Aptos" w:eastAsia="Aptos" w:cs="Aptos"/>
-          <w:sz w:val="24"/>
-          <w:szCs w:val="24"/>
-        </w:rPr>
-        <w:t>подесување</w:t>
-      </w:r>
-      <w:r>
-        <w:rPr>
-          <w:rFonts w:ascii="Aptos" w:hAnsi="Aptos" w:eastAsia="Aptos" w:cs="Aptos"/>
-          <w:sz w:val="24"/>
-          <w:szCs w:val="24"/>
-        </w:rPr>
-        <w:t xml:space="preserve"> и </w:t>
-      </w:r>
-      <w:r>
-        <w:rPr>
-          <w:rFonts w:ascii="Aptos" w:hAnsi="Aptos" w:eastAsia="Aptos" w:cs="Aptos"/>
-          <w:sz w:val="24"/>
-          <w:szCs w:val="24"/>
-        </w:rPr>
-        <w:t>скрепинг</w:t>
-      </w:r>
-      <w:r>
-        <w:rPr>
-          <w:rFonts w:ascii="Aptos" w:hAnsi="Aptos" w:eastAsia="Aptos" w:cs="Aptos"/>
-          <w:sz w:val="24"/>
-          <w:szCs w:val="24"/>
-        </w:rPr>
-        <w:t>.</w:t>
+        <w:t xml:space="preserve"> Апликацијата треба да бара минимален внес од корисникот за почетно подесување и понатамошно ажурирање на базата на податоци.</w:t>
       </w:r>
     </w:p>
     <w:p>
@@ -8419,7 +5895,7 @@
           <w:sz w:val="24"/>
           <w:szCs w:val="24"/>
         </w:rPr>
-        <w:t xml:space="preserve"> корисничка која е заинтересирана за преглед на компании со најдобар раст и сентимент.</w:t>
+        <w:t xml:space="preserve"> корисничка која е заинтересирана за преглед на компании со најдобар раст.</w:t>
       </w:r>
     </w:p>
     <w:p>
@@ -8614,7 +6090,7 @@
           <w:szCs w:val="24"/>
           <w:lang w:val="mk-MK"/>
         </w:rPr>
-        <w:t>: По филтрирањето, таа добива листа на компании кои најбрзо се зголемуваат во цената на акциите. На секоја компанија, таа може да види неколку важни метрики како раст на цената, обем на тргување и сентимент.</w:t>
+        <w:t>: По филтрирањето, таа добива листа на компании кои најбрзо се зголемуваат во цената на акциите. На секоја компанија, таа може да види неколку важни метрики како раст на цената и обем на тргување.</w:t>
       </w:r>
     </w:p>
     <w:p>
@@ -8635,25 +6111,29 @@
       </w:pPr>
       <w:r>
         <w:rPr>
-          <w:rFonts w:ascii="Aptos" w:hAnsi="Aptos" w:eastAsia="Aptos" w:cs="Aptos"/>
           <w:b w:val="1"/>
           <w:bCs w:val="1"/>
           <w:noProof w:val="0"/>
-          <w:sz w:val="24"/>
-          <w:szCs w:val="24"/>
           <w:lang w:val="mk-MK"/>
         </w:rPr>
         <w:t>Преглед на графикот</w:t>
       </w:r>
       <w:r>
         <w:rPr>
-          <w:rFonts w:ascii="Aptos" w:hAnsi="Aptos" w:eastAsia="Aptos" w:cs="Aptos"/>
           <w:noProof w:val="0"/>
-          <w:sz w:val="24"/>
-          <w:szCs w:val="24"/>
           <w:lang w:val="mk-MK"/>
         </w:rPr>
-        <w:t>: Ивана кликнува на една компанија и се пренесува на нејзиниот детален преглед. Овде, таа може да ги види податоците за последната недела во табела, како и интерактивниот график со линија што ги покажува промените на цените за последните 10 години, заедно со линијата за предвидување на ценовните промени базирани на сентиментот.</w:t>
+        <w:t>: Ивана кликнува на една компанија и се пренесува на нејзиниот детален преглед. Овде, таа може да ги види податоците за последната недела во табеларна форма, како и интерактивниот график што ги прикажува промените на цените за последните 10 години, заедно со предвидувањата за идни промени на цените</w:t>
+      </w:r>
+      <w:r>
+        <w:rPr>
+          <w:rFonts w:ascii="Aptos" w:hAnsi="Aptos" w:eastAsia="Aptos" w:cs="Aptos"/>
+          <w:noProof w:val="0"/>
+          <w:sz w:val="24"/>
+          <w:szCs w:val="24"/>
+          <w:lang w:val="mk-MK"/>
+        </w:rPr>
+        <w:t>.</w:t>
       </w:r>
     </w:p>
     <w:p>
@@ -8682,7 +6162,7 @@
           <w:szCs w:val="24"/>
           <w:lang w:val="mk-MK"/>
         </w:rPr>
-        <w:t>Филтрирање според сентимент</w:t>
+        <w:t>Споредба на компаниите</w:t>
       </w:r>
       <w:r>
         <w:rPr>
@@ -8692,7 +6172,7 @@
           <w:szCs w:val="24"/>
           <w:lang w:val="mk-MK"/>
         </w:rPr>
-        <w:t>: За да ја разгледа сликата за сентиментот, таа исто така користи филтер за „Најдобар сентимент“ за да добие листа на компании што имаат најпозитивни оценки според јавниот сентимент.</w:t>
+        <w:t>: Ивана ги споредува компаниите на базата на растот и донесува одлука која компанија најмногу ја интересира.</w:t>
       </w:r>
     </w:p>
     <w:p>
@@ -8721,45 +6201,6 @@
           <w:szCs w:val="24"/>
           <w:lang w:val="mk-MK"/>
         </w:rPr>
-        <w:t>Споредба на компаниите</w:t>
-      </w:r>
-      <w:r>
-        <w:rPr>
-          <w:rFonts w:ascii="Aptos" w:hAnsi="Aptos" w:eastAsia="Aptos" w:cs="Aptos"/>
-          <w:noProof w:val="0"/>
-          <w:sz w:val="24"/>
-          <w:szCs w:val="24"/>
-          <w:lang w:val="mk-MK"/>
-        </w:rPr>
-        <w:t>: Ивана ги споредува компаниите на базата на растот и сентиментот и донесува одлука која компанија најмногу ја интересира.</w:t>
-      </w:r>
-    </w:p>
-    <w:p>
-      <w:pPr>
-        <w:pStyle w:val="ListParagraph"/>
-        <w:numPr>
-          <w:ilvl w:val="0"/>
-          <w:numId w:val="30"/>
-        </w:numPr>
-        <w:spacing w:before="0" w:beforeAutospacing="off" w:after="0" w:afterAutospacing="off"/>
-        <w:rPr>
-          <w:rFonts w:ascii="Aptos" w:hAnsi="Aptos" w:eastAsia="Aptos" w:cs="Aptos"/>
-          <w:noProof w:val="0"/>
-          <w:sz w:val="24"/>
-          <w:szCs w:val="24"/>
-          <w:lang w:val="mk-MK"/>
-        </w:rPr>
-      </w:pPr>
-      <w:r>
-        <w:rPr>
-          <w:rFonts w:ascii="Aptos" w:hAnsi="Aptos" w:eastAsia="Aptos" w:cs="Aptos"/>
-          <w:b w:val="1"/>
-          <w:bCs w:val="1"/>
-          <w:noProof w:val="0"/>
-          <w:sz w:val="24"/>
-          <w:szCs w:val="24"/>
-          <w:lang w:val="mk-MK"/>
-        </w:rPr>
         <w:t>Детален преглед на избраната компанија</w:t>
       </w:r>
       <w:r>
@@ -9119,47 +6560,7 @@
           <w:szCs w:val="24"/>
           <w:lang w:val="mk-MK"/>
         </w:rPr>
-        <w:t xml:space="preserve">: Тој исто така гледа интерактивен график за последните 10 години на цените на акциите, каде што може да споредува трендови со предвидувањата базирани на </w:t>
-      </w:r>
-      <w:r>
-        <w:rPr>
-          <w:rFonts w:ascii="Aptos" w:hAnsi="Aptos" w:eastAsia="Aptos" w:cs="Aptos"/>
-          <w:noProof w:val="0"/>
-          <w:sz w:val="24"/>
-          <w:szCs w:val="24"/>
-          <w:lang w:val="mk-MK"/>
-        </w:rPr>
-        <w:t>сентиментот</w:t>
-      </w:r>
-      <w:r>
-        <w:rPr>
-          <w:rFonts w:ascii="Aptos" w:hAnsi="Aptos" w:eastAsia="Aptos" w:cs="Aptos"/>
-          <w:noProof w:val="0"/>
-          <w:sz w:val="24"/>
-          <w:szCs w:val="24"/>
-          <w:lang w:val="mk-MK"/>
-        </w:rPr>
-        <w:t xml:space="preserve"> и последните </w:t>
-      </w:r>
-      <w:r>
-        <w:rPr>
-          <w:rFonts w:ascii="Aptos" w:hAnsi="Aptos" w:eastAsia="Aptos" w:cs="Aptos"/>
-          <w:noProof w:val="0"/>
-          <w:sz w:val="24"/>
-          <w:szCs w:val="24"/>
-          <w:lang w:val="mk-MK"/>
-        </w:rPr>
-        <w:t>транскации</w:t>
-      </w:r>
-      <w:r>
-        <w:rPr>
-          <w:rFonts w:ascii="Aptos" w:hAnsi="Aptos" w:eastAsia="Aptos" w:cs="Aptos"/>
-          <w:noProof w:val="0"/>
-          <w:sz w:val="24"/>
-          <w:szCs w:val="24"/>
-          <w:lang w:val="mk-MK"/>
-        </w:rPr>
-        <w:t>.</w:t>
+        <w:t>: Тој исто така гледа интерактивен график за последните 10 години на цените на акциите, каде што може да споредува трендови со предвидувањата базирани на и последните транскации.</w:t>
       </w:r>
     </w:p>
     <w:p>
@@ -9259,6 +6660,20 @@
         </w:rPr>
         <w:t>: Ако Марко е задоволен со податоците, тој може да започне понатамошна анализа или да додаде компанија во неговите омилени.</w:t>
       </w:r>
+    </w:p>
+    <w:p>
+      <w:pPr>
+        <w:pStyle w:val="Normal"/>
+        <w:spacing w:before="0" w:beforeAutospacing="off" w:after="0" w:afterAutospacing="off"/>
+        <w:ind w:left="0"/>
+        <w:rPr>
+          <w:rFonts w:ascii="Aptos" w:hAnsi="Aptos" w:eastAsia="Aptos" w:cs="Aptos"/>
+          <w:noProof w:val="0"/>
+          <w:sz w:val="24"/>
+          <w:szCs w:val="24"/>
+          <w:lang w:val="mk-MK"/>
+        </w:rPr>
+      </w:pPr>
     </w:p>
     <w:p>
       <w:pPr>

</xml_diff>